<commit_message>
Auto encoder in R added. Top matching file generation and random rank generator code also added. Random matching can be done theoretically by probability theory.
</commit_message>
<xml_diff>
--- a/results/Charts.docx
+++ b/results/Charts.docx
@@ -26,7 +26,6 @@
     </w:p>
     <w:p/>
     <w:p>
-      <w:bookmarkStart w:id="0" w:name="_GoBack"/>
       <w:r>
         <w:rPr>
           <w:noProof/>
@@ -41,6 +40,125 @@
             <a:graphic xmlns:a="http://schemas.openxmlformats.org/drawingml/2006/main">
               <a:graphicData uri="http://schemas.openxmlformats.org/drawingml/2006/chart">
                 <c:chart xmlns:c="http://schemas.openxmlformats.org/drawingml/2006/chart" xmlns:r="http://schemas.openxmlformats.org/officeDocument/2006/relationships" r:id="rId4"/>
+              </a:graphicData>
+            </a:graphic>
+          </wp:inline>
+        </w:drawing>
+      </w:r>
+    </w:p>
+    <w:p/>
+    <w:p>
+      <w:pPr>
+        <w:rPr>
+          <w:sz w:val="36"/>
+          <w:szCs w:val="36"/>
+        </w:rPr>
+      </w:pPr>
+      <w:r>
+        <w:rPr>
+          <w:sz w:val="36"/>
+          <w:szCs w:val="36"/>
+        </w:rPr>
+        <w:t>Number of Hidden Layer and Error Rate</w:t>
+      </w:r>
+    </w:p>
+    <w:p>
+      <w:pPr>
+        <w:rPr>
+          <w:sz w:val="36"/>
+          <w:szCs w:val="36"/>
+        </w:rPr>
+      </w:pPr>
+      <w:r>
+        <w:rPr>
+          <w:noProof/>
+          <w:lang w:eastAsia="en-IN"/>
+        </w:rPr>
+        <w:drawing>
+          <wp:inline distT="0" distB="0" distL="0" distR="0" wp14:anchorId="23704198" wp14:editId="4DA929E5">
+            <wp:extent cx="5731510" cy="3463925"/>
+            <wp:effectExtent l="0" t="0" r="2540" b="3175"/>
+            <wp:docPr id="2" name="Chart 2"/>
+            <wp:cNvGraphicFramePr/>
+            <a:graphic xmlns:a="http://schemas.openxmlformats.org/drawingml/2006/main">
+              <a:graphicData uri="http://schemas.openxmlformats.org/drawingml/2006/chart">
+                <c:chart xmlns:c="http://schemas.openxmlformats.org/drawingml/2006/chart" xmlns:r="http://schemas.openxmlformats.org/officeDocument/2006/relationships" r:id="rId5"/>
+              </a:graphicData>
+            </a:graphic>
+          </wp:inline>
+        </w:drawing>
+      </w:r>
+    </w:p>
+    <w:p>
+      <w:pPr>
+        <w:rPr>
+          <w:sz w:val="28"/>
+          <w:szCs w:val="28"/>
+        </w:rPr>
+      </w:pPr>
+      <w:r>
+        <w:rPr>
+          <w:sz w:val="28"/>
+          <w:szCs w:val="28"/>
+        </w:rPr>
+        <w:t>Minimum error</w:t>
+      </w:r>
+      <w:r>
+        <w:rPr>
+          <w:sz w:val="28"/>
+          <w:szCs w:val="28"/>
+        </w:rPr>
+        <w:t xml:space="preserve">: 7.606% at #Epochs = 500 </w:t>
+      </w:r>
+    </w:p>
+    <w:p>
+      <w:pPr>
+        <w:ind w:left="-709"/>
+        <w:rPr>
+          <w:sz w:val="36"/>
+          <w:szCs w:val="36"/>
+        </w:rPr>
+      </w:pPr>
+      <w:r>
+        <w:rPr>
+          <w:sz w:val="36"/>
+          <w:szCs w:val="36"/>
+        </w:rPr>
+        <w:lastRenderedPageBreak/>
+        <w:t>Training Time and Error Rate</w:t>
+      </w:r>
+    </w:p>
+    <w:p>
+      <w:pPr>
+        <w:rPr>
+          <w:sz w:val="36"/>
+          <w:szCs w:val="36"/>
+        </w:rPr>
+      </w:pPr>
+    </w:p>
+    <w:p>
+      <w:pPr>
+        <w:ind w:left="-709"/>
+        <w:rPr>
+          <w:sz w:val="36"/>
+          <w:szCs w:val="36"/>
+        </w:rPr>
+      </w:pPr>
+      <w:bookmarkStart w:id="0" w:name="_GoBack"/>
+      <w:r>
+        <w:rPr>
+          <w:noProof/>
+          <w:lang w:eastAsia="en-IN"/>
+        </w:rPr>
+        <w:drawing>
+          <wp:inline distT="0" distB="0" distL="0" distR="0" wp14:anchorId="7D4A87F0" wp14:editId="40E9E197">
+            <wp:extent cx="6648450" cy="2990850"/>
+            <wp:effectExtent l="0" t="0" r="0" b="0"/>
+            <wp:docPr id="4" name="Chart 4"/>
+            <wp:cNvGraphicFramePr/>
+            <a:graphic xmlns:a="http://schemas.openxmlformats.org/drawingml/2006/main">
+              <a:graphicData uri="http://schemas.openxmlformats.org/drawingml/2006/chart">
+                <c:chart xmlns:c="http://schemas.openxmlformats.org/drawingml/2006/chart" xmlns:r="http://schemas.openxmlformats.org/officeDocument/2006/relationships" r:id="rId6"/>
               </a:graphicData>
             </a:graphic>
           </wp:inline>
@@ -479,6 +597,36 @@
     <w:semiHidden/>
     <w:unhideWhenUsed/>
   </w:style>
+  <w:style w:type="paragraph" w:styleId="BalloonText">
+    <w:name w:val="Balloon Text"/>
+    <w:basedOn w:val="Normal"/>
+    <w:link w:val="BalloonTextChar"/>
+    <w:uiPriority w:val="99"/>
+    <w:semiHidden/>
+    <w:unhideWhenUsed/>
+    <w:rsid w:val="00434A50"/>
+    <w:pPr>
+      <w:spacing w:after="0" w:line="240" w:lineRule="auto"/>
+    </w:pPr>
+    <w:rPr>
+      <w:rFonts w:ascii="Segoe UI" w:hAnsi="Segoe UI" w:cs="Segoe UI"/>
+      <w:sz w:val="18"/>
+      <w:szCs w:val="18"/>
+    </w:rPr>
+  </w:style>
+  <w:style w:type="character" w:customStyle="1" w:styleId="BalloonTextChar">
+    <w:name w:val="Balloon Text Char"/>
+    <w:basedOn w:val="DefaultParagraphFont"/>
+    <w:link w:val="BalloonText"/>
+    <w:uiPriority w:val="99"/>
+    <w:semiHidden/>
+    <w:rsid w:val="00434A50"/>
+    <w:rPr>
+      <w:rFonts w:ascii="Segoe UI" w:hAnsi="Segoe UI" w:cs="Segoe UI"/>
+      <w:sz w:val="18"/>
+      <w:szCs w:val="18"/>
+    </w:rPr>
+  </w:style>
 </w:styles>
 </file>
 
@@ -926,11 +1074,11 @@
           <c:showBubbleSize val="0"/>
         </c:dLbls>
         <c:smooth val="0"/>
-        <c:axId val="427577152"/>
-        <c:axId val="427581072"/>
+        <c:axId val="349301248"/>
+        <c:axId val="349301808"/>
       </c:lineChart>
       <c:catAx>
-        <c:axId val="427577152"/>
+        <c:axId val="349301248"/>
         <c:scaling>
           <c:orientation val="minMax"/>
         </c:scaling>
@@ -1028,7 +1176,7 @@
             <a:endParaRPr lang="en-US"/>
           </a:p>
         </c:txPr>
-        <c:crossAx val="427581072"/>
+        <c:crossAx val="349301808"/>
         <c:crosses val="autoZero"/>
         <c:auto val="1"/>
         <c:lblAlgn val="ctr"/>
@@ -1036,7 +1184,7 @@
         <c:noMultiLvlLbl val="0"/>
       </c:catAx>
       <c:valAx>
-        <c:axId val="427581072"/>
+        <c:axId val="349301808"/>
         <c:scaling>
           <c:orientation val="minMax"/>
         </c:scaling>
@@ -1146,9 +1294,3022 @@
             <a:endParaRPr lang="en-US"/>
           </a:p>
         </c:txPr>
-        <c:crossAx val="427577152"/>
+        <c:crossAx val="349301248"/>
         <c:crosses val="autoZero"/>
         <c:crossBetween val="between"/>
+      </c:valAx>
+      <c:spPr>
+        <a:noFill/>
+        <a:ln>
+          <a:noFill/>
+        </a:ln>
+        <a:effectLst/>
+      </c:spPr>
+    </c:plotArea>
+    <c:plotVisOnly val="1"/>
+    <c:dispBlanksAs val="gap"/>
+    <c:showDLblsOverMax val="0"/>
+  </c:chart>
+  <c:spPr>
+    <a:solidFill>
+      <a:schemeClr val="bg1"/>
+    </a:solidFill>
+    <a:ln w="9525" cap="flat" cmpd="sng" algn="ctr">
+      <a:solidFill>
+        <a:schemeClr val="tx1">
+          <a:lumMod val="15000"/>
+          <a:lumOff val="85000"/>
+        </a:schemeClr>
+      </a:solidFill>
+      <a:round/>
+    </a:ln>
+    <a:effectLst/>
+  </c:spPr>
+  <c:txPr>
+    <a:bodyPr/>
+    <a:lstStyle/>
+    <a:p>
+      <a:pPr>
+        <a:defRPr/>
+      </a:pPr>
+      <a:endParaRPr lang="en-US"/>
+    </a:p>
+  </c:txPr>
+  <c:externalData r:id="rId3">
+    <c:autoUpdate val="0"/>
+  </c:externalData>
+</c:chartSpace>
+</file>
+
+<file path=word/charts/chart2.xml><?xml version="1.0" encoding="utf-8"?>
+<c:chartSpace xmlns:c="http://schemas.openxmlformats.org/drawingml/2006/chart" xmlns:a="http://schemas.openxmlformats.org/drawingml/2006/main" xmlns:r="http://schemas.openxmlformats.org/officeDocument/2006/relationships">
+  <c:date1904 val="0"/>
+  <c:lang val="en-US"/>
+  <c:roundedCorners val="0"/>
+  <mc:AlternateContent xmlns:mc="http://schemas.openxmlformats.org/markup-compatibility/2006">
+    <mc:Choice xmlns:c14="http://schemas.microsoft.com/office/drawing/2007/8/2/chart" Requires="c14">
+      <c14:style val="102"/>
+    </mc:Choice>
+    <mc:Fallback>
+      <c:style val="2"/>
+    </mc:Fallback>
+  </mc:AlternateContent>
+  <c:chart>
+    <c:title>
+      <c:tx>
+        <c:rich>
+          <a:bodyPr rot="0" spcFirstLastPara="1" vertOverflow="ellipsis" vert="horz" wrap="square" anchor="ctr" anchorCtr="1"/>
+          <a:lstStyle/>
+          <a:p>
+            <a:pPr>
+              <a:defRPr sz="1400" b="0" i="0" u="none" strike="noStrike" kern="1200" spc="0" baseline="0">
+                <a:solidFill>
+                  <a:schemeClr val="tx1">
+                    <a:lumMod val="65000"/>
+                    <a:lumOff val="35000"/>
+                  </a:schemeClr>
+                </a:solidFill>
+                <a:latin typeface="+mn-lt"/>
+                <a:ea typeface="+mn-ea"/>
+                <a:cs typeface="+mn-cs"/>
+              </a:defRPr>
+            </a:pPr>
+            <a:r>
+              <a:rPr lang="en-US"/>
+              <a:t>Hidden Layer and Error</a:t>
+            </a:r>
+          </a:p>
+        </c:rich>
+      </c:tx>
+      <c:overlay val="0"/>
+      <c:spPr>
+        <a:noFill/>
+        <a:ln>
+          <a:noFill/>
+        </a:ln>
+        <a:effectLst/>
+      </c:spPr>
+      <c:txPr>
+        <a:bodyPr rot="0" spcFirstLastPara="1" vertOverflow="ellipsis" vert="horz" wrap="square" anchor="ctr" anchorCtr="1"/>
+        <a:lstStyle/>
+        <a:p>
+          <a:pPr>
+            <a:defRPr sz="1400" b="0" i="0" u="none" strike="noStrike" kern="1200" spc="0" baseline="0">
+              <a:solidFill>
+                <a:schemeClr val="tx1">
+                  <a:lumMod val="65000"/>
+                  <a:lumOff val="35000"/>
+                </a:schemeClr>
+              </a:solidFill>
+              <a:latin typeface="+mn-lt"/>
+              <a:ea typeface="+mn-ea"/>
+              <a:cs typeface="+mn-cs"/>
+            </a:defRPr>
+          </a:pPr>
+          <a:endParaRPr lang="en-US"/>
+        </a:p>
+      </c:txPr>
+    </c:title>
+    <c:autoTitleDeleted val="0"/>
+    <c:plotArea>
+      <c:layout/>
+      <c:scatterChart>
+        <c:scatterStyle val="lineMarker"/>
+        <c:varyColors val="0"/>
+        <c:ser>
+          <c:idx val="0"/>
+          <c:order val="0"/>
+          <c:tx>
+            <c:strRef>
+              <c:f>RegressionReportsMPCHidden1!$B$1</c:f>
+              <c:strCache>
+                <c:ptCount val="1"/>
+                <c:pt idx="0">
+                  <c:v> Error Rate</c:v>
+                </c:pt>
+              </c:strCache>
+            </c:strRef>
+          </c:tx>
+          <c:spPr>
+            <a:ln w="19050" cap="rnd">
+              <a:noFill/>
+              <a:round/>
+            </a:ln>
+            <a:effectLst/>
+          </c:spPr>
+          <c:marker>
+            <c:symbol val="circle"/>
+            <c:size val="5"/>
+            <c:spPr>
+              <a:solidFill>
+                <a:schemeClr val="accent1"/>
+              </a:solidFill>
+              <a:ln w="9525">
+                <a:solidFill>
+                  <a:schemeClr val="accent1"/>
+                </a:solidFill>
+              </a:ln>
+              <a:effectLst/>
+            </c:spPr>
+          </c:marker>
+          <c:xVal>
+            <c:numRef>
+              <c:f>RegressionReportsMPCHidden1!$A$2:$A$201</c:f>
+              <c:numCache>
+                <c:formatCode>General</c:formatCode>
+                <c:ptCount val="200"/>
+                <c:pt idx="0">
+                  <c:v>1</c:v>
+                </c:pt>
+                <c:pt idx="1">
+                  <c:v>2</c:v>
+                </c:pt>
+                <c:pt idx="2">
+                  <c:v>3</c:v>
+                </c:pt>
+                <c:pt idx="3">
+                  <c:v>4</c:v>
+                </c:pt>
+                <c:pt idx="4">
+                  <c:v>5</c:v>
+                </c:pt>
+                <c:pt idx="5">
+                  <c:v>6</c:v>
+                </c:pt>
+                <c:pt idx="6">
+                  <c:v>7</c:v>
+                </c:pt>
+                <c:pt idx="7">
+                  <c:v>8</c:v>
+                </c:pt>
+                <c:pt idx="8">
+                  <c:v>9</c:v>
+                </c:pt>
+                <c:pt idx="9">
+                  <c:v>10</c:v>
+                </c:pt>
+                <c:pt idx="10">
+                  <c:v>11</c:v>
+                </c:pt>
+                <c:pt idx="11">
+                  <c:v>12</c:v>
+                </c:pt>
+                <c:pt idx="12">
+                  <c:v>13</c:v>
+                </c:pt>
+                <c:pt idx="13">
+                  <c:v>14</c:v>
+                </c:pt>
+                <c:pt idx="14">
+                  <c:v>15</c:v>
+                </c:pt>
+                <c:pt idx="15">
+                  <c:v>16</c:v>
+                </c:pt>
+                <c:pt idx="16">
+                  <c:v>17</c:v>
+                </c:pt>
+                <c:pt idx="17">
+                  <c:v>18</c:v>
+                </c:pt>
+                <c:pt idx="18">
+                  <c:v>19</c:v>
+                </c:pt>
+                <c:pt idx="19">
+                  <c:v>20</c:v>
+                </c:pt>
+                <c:pt idx="20">
+                  <c:v>21</c:v>
+                </c:pt>
+                <c:pt idx="21">
+                  <c:v>22</c:v>
+                </c:pt>
+                <c:pt idx="22">
+                  <c:v>23</c:v>
+                </c:pt>
+                <c:pt idx="23">
+                  <c:v>24</c:v>
+                </c:pt>
+                <c:pt idx="24">
+                  <c:v>25</c:v>
+                </c:pt>
+                <c:pt idx="25">
+                  <c:v>26</c:v>
+                </c:pt>
+                <c:pt idx="26">
+                  <c:v>27</c:v>
+                </c:pt>
+                <c:pt idx="27">
+                  <c:v>28</c:v>
+                </c:pt>
+                <c:pt idx="28">
+                  <c:v>29</c:v>
+                </c:pt>
+                <c:pt idx="29">
+                  <c:v>30</c:v>
+                </c:pt>
+                <c:pt idx="30">
+                  <c:v>31</c:v>
+                </c:pt>
+                <c:pt idx="31">
+                  <c:v>32</c:v>
+                </c:pt>
+                <c:pt idx="32">
+                  <c:v>33</c:v>
+                </c:pt>
+                <c:pt idx="33">
+                  <c:v>34</c:v>
+                </c:pt>
+                <c:pt idx="34">
+                  <c:v>35</c:v>
+                </c:pt>
+                <c:pt idx="35">
+                  <c:v>36</c:v>
+                </c:pt>
+                <c:pt idx="36">
+                  <c:v>37</c:v>
+                </c:pt>
+                <c:pt idx="37">
+                  <c:v>38</c:v>
+                </c:pt>
+                <c:pt idx="38">
+                  <c:v>39</c:v>
+                </c:pt>
+                <c:pt idx="39">
+                  <c:v>40</c:v>
+                </c:pt>
+                <c:pt idx="40">
+                  <c:v>41</c:v>
+                </c:pt>
+                <c:pt idx="41">
+                  <c:v>42</c:v>
+                </c:pt>
+                <c:pt idx="42">
+                  <c:v>43</c:v>
+                </c:pt>
+                <c:pt idx="43">
+                  <c:v>44</c:v>
+                </c:pt>
+                <c:pt idx="44">
+                  <c:v>45</c:v>
+                </c:pt>
+                <c:pt idx="45">
+                  <c:v>46</c:v>
+                </c:pt>
+                <c:pt idx="46">
+                  <c:v>47</c:v>
+                </c:pt>
+                <c:pt idx="47">
+                  <c:v>48</c:v>
+                </c:pt>
+                <c:pt idx="48">
+                  <c:v>49</c:v>
+                </c:pt>
+                <c:pt idx="49">
+                  <c:v>50</c:v>
+                </c:pt>
+                <c:pt idx="50">
+                  <c:v>51</c:v>
+                </c:pt>
+                <c:pt idx="51">
+                  <c:v>52</c:v>
+                </c:pt>
+                <c:pt idx="52">
+                  <c:v>53</c:v>
+                </c:pt>
+                <c:pt idx="53">
+                  <c:v>54</c:v>
+                </c:pt>
+                <c:pt idx="54">
+                  <c:v>55</c:v>
+                </c:pt>
+                <c:pt idx="55">
+                  <c:v>56</c:v>
+                </c:pt>
+                <c:pt idx="56">
+                  <c:v>57</c:v>
+                </c:pt>
+                <c:pt idx="57">
+                  <c:v>58</c:v>
+                </c:pt>
+                <c:pt idx="58">
+                  <c:v>59</c:v>
+                </c:pt>
+                <c:pt idx="59">
+                  <c:v>60</c:v>
+                </c:pt>
+                <c:pt idx="60">
+                  <c:v>61</c:v>
+                </c:pt>
+                <c:pt idx="61">
+                  <c:v>62</c:v>
+                </c:pt>
+                <c:pt idx="62">
+                  <c:v>63</c:v>
+                </c:pt>
+                <c:pt idx="63">
+                  <c:v>64</c:v>
+                </c:pt>
+                <c:pt idx="64">
+                  <c:v>65</c:v>
+                </c:pt>
+                <c:pt idx="65">
+                  <c:v>66</c:v>
+                </c:pt>
+                <c:pt idx="66">
+                  <c:v>67</c:v>
+                </c:pt>
+                <c:pt idx="67">
+                  <c:v>68</c:v>
+                </c:pt>
+                <c:pt idx="68">
+                  <c:v>69</c:v>
+                </c:pt>
+                <c:pt idx="69">
+                  <c:v>70</c:v>
+                </c:pt>
+                <c:pt idx="70">
+                  <c:v>71</c:v>
+                </c:pt>
+                <c:pt idx="71">
+                  <c:v>72</c:v>
+                </c:pt>
+                <c:pt idx="72">
+                  <c:v>73</c:v>
+                </c:pt>
+                <c:pt idx="73">
+                  <c:v>74</c:v>
+                </c:pt>
+                <c:pt idx="74">
+                  <c:v>75</c:v>
+                </c:pt>
+                <c:pt idx="75">
+                  <c:v>76</c:v>
+                </c:pt>
+                <c:pt idx="76">
+                  <c:v>77</c:v>
+                </c:pt>
+                <c:pt idx="77">
+                  <c:v>78</c:v>
+                </c:pt>
+                <c:pt idx="78">
+                  <c:v>79</c:v>
+                </c:pt>
+                <c:pt idx="79">
+                  <c:v>80</c:v>
+                </c:pt>
+                <c:pt idx="80">
+                  <c:v>81</c:v>
+                </c:pt>
+                <c:pt idx="81">
+                  <c:v>82</c:v>
+                </c:pt>
+                <c:pt idx="82">
+                  <c:v>83</c:v>
+                </c:pt>
+                <c:pt idx="83">
+                  <c:v>84</c:v>
+                </c:pt>
+                <c:pt idx="84">
+                  <c:v>85</c:v>
+                </c:pt>
+                <c:pt idx="85">
+                  <c:v>86</c:v>
+                </c:pt>
+                <c:pt idx="86">
+                  <c:v>87</c:v>
+                </c:pt>
+                <c:pt idx="87">
+                  <c:v>88</c:v>
+                </c:pt>
+                <c:pt idx="88">
+                  <c:v>89</c:v>
+                </c:pt>
+                <c:pt idx="89">
+                  <c:v>90</c:v>
+                </c:pt>
+                <c:pt idx="90">
+                  <c:v>91</c:v>
+                </c:pt>
+                <c:pt idx="91">
+                  <c:v>92</c:v>
+                </c:pt>
+                <c:pt idx="92">
+                  <c:v>93</c:v>
+                </c:pt>
+                <c:pt idx="93">
+                  <c:v>94</c:v>
+                </c:pt>
+                <c:pt idx="94">
+                  <c:v>95</c:v>
+                </c:pt>
+                <c:pt idx="95">
+                  <c:v>96</c:v>
+                </c:pt>
+                <c:pt idx="96">
+                  <c:v>97</c:v>
+                </c:pt>
+                <c:pt idx="97">
+                  <c:v>98</c:v>
+                </c:pt>
+                <c:pt idx="98">
+                  <c:v>99</c:v>
+                </c:pt>
+                <c:pt idx="99">
+                  <c:v>100</c:v>
+                </c:pt>
+                <c:pt idx="100">
+                  <c:v>101</c:v>
+                </c:pt>
+                <c:pt idx="101">
+                  <c:v>102</c:v>
+                </c:pt>
+                <c:pt idx="102">
+                  <c:v>103</c:v>
+                </c:pt>
+                <c:pt idx="103">
+                  <c:v>104</c:v>
+                </c:pt>
+                <c:pt idx="104">
+                  <c:v>105</c:v>
+                </c:pt>
+                <c:pt idx="105">
+                  <c:v>106</c:v>
+                </c:pt>
+                <c:pt idx="106">
+                  <c:v>107</c:v>
+                </c:pt>
+                <c:pt idx="107">
+                  <c:v>108</c:v>
+                </c:pt>
+                <c:pt idx="108">
+                  <c:v>109</c:v>
+                </c:pt>
+                <c:pt idx="109">
+                  <c:v>110</c:v>
+                </c:pt>
+                <c:pt idx="110">
+                  <c:v>111</c:v>
+                </c:pt>
+                <c:pt idx="111">
+                  <c:v>112</c:v>
+                </c:pt>
+                <c:pt idx="112">
+                  <c:v>113</c:v>
+                </c:pt>
+                <c:pt idx="113">
+                  <c:v>114</c:v>
+                </c:pt>
+                <c:pt idx="114">
+                  <c:v>115</c:v>
+                </c:pt>
+                <c:pt idx="115">
+                  <c:v>116</c:v>
+                </c:pt>
+                <c:pt idx="116">
+                  <c:v>117</c:v>
+                </c:pt>
+                <c:pt idx="117">
+                  <c:v>118</c:v>
+                </c:pt>
+                <c:pt idx="118">
+                  <c:v>119</c:v>
+                </c:pt>
+                <c:pt idx="119">
+                  <c:v>120</c:v>
+                </c:pt>
+                <c:pt idx="120">
+                  <c:v>121</c:v>
+                </c:pt>
+                <c:pt idx="121">
+                  <c:v>122</c:v>
+                </c:pt>
+                <c:pt idx="122">
+                  <c:v>123</c:v>
+                </c:pt>
+                <c:pt idx="123">
+                  <c:v>124</c:v>
+                </c:pt>
+                <c:pt idx="124">
+                  <c:v>125</c:v>
+                </c:pt>
+                <c:pt idx="125">
+                  <c:v>126</c:v>
+                </c:pt>
+                <c:pt idx="126">
+                  <c:v>127</c:v>
+                </c:pt>
+                <c:pt idx="127">
+                  <c:v>128</c:v>
+                </c:pt>
+                <c:pt idx="128">
+                  <c:v>129</c:v>
+                </c:pt>
+                <c:pt idx="129">
+                  <c:v>130</c:v>
+                </c:pt>
+                <c:pt idx="130">
+                  <c:v>131</c:v>
+                </c:pt>
+                <c:pt idx="131">
+                  <c:v>132</c:v>
+                </c:pt>
+                <c:pt idx="132">
+                  <c:v>133</c:v>
+                </c:pt>
+                <c:pt idx="133">
+                  <c:v>134</c:v>
+                </c:pt>
+                <c:pt idx="134">
+                  <c:v>135</c:v>
+                </c:pt>
+                <c:pt idx="135">
+                  <c:v>136</c:v>
+                </c:pt>
+                <c:pt idx="136">
+                  <c:v>137</c:v>
+                </c:pt>
+                <c:pt idx="137">
+                  <c:v>138</c:v>
+                </c:pt>
+                <c:pt idx="138">
+                  <c:v>139</c:v>
+                </c:pt>
+                <c:pt idx="139">
+                  <c:v>140</c:v>
+                </c:pt>
+                <c:pt idx="140">
+                  <c:v>141</c:v>
+                </c:pt>
+                <c:pt idx="141">
+                  <c:v>142</c:v>
+                </c:pt>
+                <c:pt idx="142">
+                  <c:v>143</c:v>
+                </c:pt>
+                <c:pt idx="143">
+                  <c:v>144</c:v>
+                </c:pt>
+                <c:pt idx="144">
+                  <c:v>145</c:v>
+                </c:pt>
+                <c:pt idx="145">
+                  <c:v>146</c:v>
+                </c:pt>
+                <c:pt idx="146">
+                  <c:v>147</c:v>
+                </c:pt>
+                <c:pt idx="147">
+                  <c:v>148</c:v>
+                </c:pt>
+                <c:pt idx="148">
+                  <c:v>149</c:v>
+                </c:pt>
+                <c:pt idx="149">
+                  <c:v>150</c:v>
+                </c:pt>
+                <c:pt idx="150">
+                  <c:v>151</c:v>
+                </c:pt>
+                <c:pt idx="151">
+                  <c:v>152</c:v>
+                </c:pt>
+                <c:pt idx="152">
+                  <c:v>153</c:v>
+                </c:pt>
+                <c:pt idx="153">
+                  <c:v>154</c:v>
+                </c:pt>
+                <c:pt idx="154">
+                  <c:v>155</c:v>
+                </c:pt>
+                <c:pt idx="155">
+                  <c:v>156</c:v>
+                </c:pt>
+                <c:pt idx="156">
+                  <c:v>157</c:v>
+                </c:pt>
+                <c:pt idx="157">
+                  <c:v>158</c:v>
+                </c:pt>
+                <c:pt idx="158">
+                  <c:v>159</c:v>
+                </c:pt>
+                <c:pt idx="159">
+                  <c:v>160</c:v>
+                </c:pt>
+                <c:pt idx="160">
+                  <c:v>161</c:v>
+                </c:pt>
+                <c:pt idx="161">
+                  <c:v>162</c:v>
+                </c:pt>
+                <c:pt idx="162">
+                  <c:v>163</c:v>
+                </c:pt>
+                <c:pt idx="163">
+                  <c:v>164</c:v>
+                </c:pt>
+                <c:pt idx="164">
+                  <c:v>165</c:v>
+                </c:pt>
+                <c:pt idx="165">
+                  <c:v>166</c:v>
+                </c:pt>
+                <c:pt idx="166">
+                  <c:v>167</c:v>
+                </c:pt>
+                <c:pt idx="167">
+                  <c:v>168</c:v>
+                </c:pt>
+                <c:pt idx="168">
+                  <c:v>169</c:v>
+                </c:pt>
+                <c:pt idx="169">
+                  <c:v>170</c:v>
+                </c:pt>
+                <c:pt idx="170">
+                  <c:v>171</c:v>
+                </c:pt>
+                <c:pt idx="171">
+                  <c:v>172</c:v>
+                </c:pt>
+                <c:pt idx="172">
+                  <c:v>173</c:v>
+                </c:pt>
+                <c:pt idx="173">
+                  <c:v>174</c:v>
+                </c:pt>
+                <c:pt idx="174">
+                  <c:v>175</c:v>
+                </c:pt>
+                <c:pt idx="175">
+                  <c:v>176</c:v>
+                </c:pt>
+                <c:pt idx="176">
+                  <c:v>177</c:v>
+                </c:pt>
+                <c:pt idx="177">
+                  <c:v>178</c:v>
+                </c:pt>
+                <c:pt idx="178">
+                  <c:v>179</c:v>
+                </c:pt>
+                <c:pt idx="179">
+                  <c:v>180</c:v>
+                </c:pt>
+                <c:pt idx="180">
+                  <c:v>181</c:v>
+                </c:pt>
+                <c:pt idx="181">
+                  <c:v>182</c:v>
+                </c:pt>
+                <c:pt idx="182">
+                  <c:v>183</c:v>
+                </c:pt>
+                <c:pt idx="183">
+                  <c:v>184</c:v>
+                </c:pt>
+                <c:pt idx="184">
+                  <c:v>185</c:v>
+                </c:pt>
+                <c:pt idx="185">
+                  <c:v>186</c:v>
+                </c:pt>
+                <c:pt idx="186">
+                  <c:v>187</c:v>
+                </c:pt>
+                <c:pt idx="187">
+                  <c:v>188</c:v>
+                </c:pt>
+                <c:pt idx="188">
+                  <c:v>189</c:v>
+                </c:pt>
+                <c:pt idx="189">
+                  <c:v>190</c:v>
+                </c:pt>
+                <c:pt idx="190">
+                  <c:v>191</c:v>
+                </c:pt>
+                <c:pt idx="191">
+                  <c:v>192</c:v>
+                </c:pt>
+                <c:pt idx="192">
+                  <c:v>193</c:v>
+                </c:pt>
+                <c:pt idx="193">
+                  <c:v>194</c:v>
+                </c:pt>
+                <c:pt idx="194">
+                  <c:v>195</c:v>
+                </c:pt>
+                <c:pt idx="195">
+                  <c:v>196</c:v>
+                </c:pt>
+                <c:pt idx="196">
+                  <c:v>197</c:v>
+                </c:pt>
+                <c:pt idx="197">
+                  <c:v>198</c:v>
+                </c:pt>
+                <c:pt idx="198">
+                  <c:v>199</c:v>
+                </c:pt>
+                <c:pt idx="199">
+                  <c:v>200</c:v>
+                </c:pt>
+              </c:numCache>
+            </c:numRef>
+          </c:xVal>
+          <c:yVal>
+            <c:numRef>
+              <c:f>RegressionReportsMPCHidden1!$B$2:$B$201</c:f>
+              <c:numCache>
+                <c:formatCode>General</c:formatCode>
+                <c:ptCount val="200"/>
+                <c:pt idx="0">
+                  <c:v>0.107583766956293</c:v>
+                </c:pt>
+                <c:pt idx="1">
+                  <c:v>0.120511562614148</c:v>
+                </c:pt>
+                <c:pt idx="2">
+                  <c:v>0.118987787860541</c:v>
+                </c:pt>
+                <c:pt idx="3">
+                  <c:v>0.111346732468253</c:v>
+                </c:pt>
+                <c:pt idx="4">
+                  <c:v>0.112518557430813</c:v>
+                </c:pt>
+                <c:pt idx="5">
+                  <c:v>0.113335198594377</c:v>
+                </c:pt>
+                <c:pt idx="6">
+                  <c:v>0.112114840457886</c:v>
+                </c:pt>
+                <c:pt idx="7">
+                  <c:v>0.112379356703268</c:v>
+                </c:pt>
+                <c:pt idx="8">
+                  <c:v>0.111303895828587</c:v>
+                </c:pt>
+                <c:pt idx="9">
+                  <c:v>0.112056427083564</c:v>
+                </c:pt>
+                <c:pt idx="10">
+                  <c:v>0.108513714407829</c:v>
+                </c:pt>
+                <c:pt idx="11">
+                  <c:v>0.11234303241669499</c:v>
+                </c:pt>
+                <c:pt idx="12">
+                  <c:v>0.11337800054450201</c:v>
+                </c:pt>
+                <c:pt idx="13">
+                  <c:v>0.11566750129452399</c:v>
+                </c:pt>
+                <c:pt idx="14">
+                  <c:v>0.113040271264856</c:v>
+                </c:pt>
+                <c:pt idx="15">
+                  <c:v>0.110471295547464</c:v>
+                </c:pt>
+                <c:pt idx="16">
+                  <c:v>0.116137431701563</c:v>
+                </c:pt>
+                <c:pt idx="17">
+                  <c:v>0.119719694309371</c:v>
+                </c:pt>
+                <c:pt idx="18">
+                  <c:v>0.117852265142802</c:v>
+                </c:pt>
+                <c:pt idx="19">
+                  <c:v>0.117257822775593</c:v>
+                </c:pt>
+                <c:pt idx="20">
+                  <c:v>0.11962977456609999</c:v>
+                </c:pt>
+                <c:pt idx="21">
+                  <c:v>0.12736770633552799</c:v>
+                </c:pt>
+                <c:pt idx="22">
+                  <c:v>0.116582352401813</c:v>
+                </c:pt>
+                <c:pt idx="23">
+                  <c:v>0.119464092378206</c:v>
+                </c:pt>
+                <c:pt idx="24">
+                  <c:v>0.123163222392682</c:v>
+                </c:pt>
+                <c:pt idx="25">
+                  <c:v>0.126767974203668</c:v>
+                </c:pt>
+                <c:pt idx="26">
+                  <c:v>0.12027035808436801</c:v>
+                </c:pt>
+                <c:pt idx="27">
+                  <c:v>0.12486335596376</c:v>
+                </c:pt>
+                <c:pt idx="28">
+                  <c:v>0.12312023048784</c:v>
+                </c:pt>
+                <c:pt idx="29">
+                  <c:v>0.12271642634707799</c:v>
+                </c:pt>
+                <c:pt idx="30">
+                  <c:v>0.121172521464599</c:v>
+                </c:pt>
+                <c:pt idx="31">
+                  <c:v>0.122357741983796</c:v>
+                </c:pt>
+                <c:pt idx="32">
+                  <c:v>0.11505158714609599</c:v>
+                </c:pt>
+                <c:pt idx="33">
+                  <c:v>0.12364967867917399</c:v>
+                </c:pt>
+                <c:pt idx="34">
+                  <c:v>0.122342486438939</c:v>
+                </c:pt>
+                <c:pt idx="35">
+                  <c:v>0.12518040503399699</c:v>
+                </c:pt>
+                <c:pt idx="36">
+                  <c:v>0.12157236934844901</c:v>
+                </c:pt>
+                <c:pt idx="37">
+                  <c:v>0.12129264433138499</c:v>
+                </c:pt>
+                <c:pt idx="38">
+                  <c:v>0.11638432456804</c:v>
+                </c:pt>
+                <c:pt idx="39">
+                  <c:v>0.114039350782837</c:v>
+                </c:pt>
+                <c:pt idx="40">
+                  <c:v>0.120341032991435</c:v>
+                </c:pt>
+                <c:pt idx="41">
+                  <c:v>0.11409812711143399</c:v>
+                </c:pt>
+                <c:pt idx="42">
+                  <c:v>0.112016458261715</c:v>
+                </c:pt>
+                <c:pt idx="43">
+                  <c:v>0.11415656633959601</c:v>
+                </c:pt>
+                <c:pt idx="44">
+                  <c:v>0.11552948411488601</c:v>
+                </c:pt>
+                <c:pt idx="45">
+                  <c:v>0.10774393499073499</c:v>
+                </c:pt>
+                <c:pt idx="46">
+                  <c:v>0.122330193557113</c:v>
+                </c:pt>
+                <c:pt idx="47">
+                  <c:v>0.10729216326781101</c:v>
+                </c:pt>
+                <c:pt idx="48">
+                  <c:v>0.11333656458146001</c:v>
+                </c:pt>
+                <c:pt idx="49">
+                  <c:v>0.113027934174541</c:v>
+                </c:pt>
+                <c:pt idx="50">
+                  <c:v>0.112448120726286</c:v>
+                </c:pt>
+                <c:pt idx="51">
+                  <c:v>0.113430546695535</c:v>
+                </c:pt>
+                <c:pt idx="52">
+                  <c:v>0.11241498514406099</c:v>
+                </c:pt>
+                <c:pt idx="53">
+                  <c:v>0.111392711434039</c:v>
+                </c:pt>
+                <c:pt idx="54">
+                  <c:v>0.108196089280462</c:v>
+                </c:pt>
+                <c:pt idx="55">
+                  <c:v>0.11278153617084399</c:v>
+                </c:pt>
+                <c:pt idx="56">
+                  <c:v>0.116483558004659</c:v>
+                </c:pt>
+                <c:pt idx="57">
+                  <c:v>0.109893977325407</c:v>
+                </c:pt>
+                <c:pt idx="58">
+                  <c:v>0.10927265271733901</c:v>
+                </c:pt>
+                <c:pt idx="59">
+                  <c:v>0.12041727949429901</c:v>
+                </c:pt>
+                <c:pt idx="60">
+                  <c:v>0.1168157296489</c:v>
+                </c:pt>
+                <c:pt idx="61">
+                  <c:v>0.11566590167457901</c:v>
+                </c:pt>
+                <c:pt idx="62">
+                  <c:v>0.121474830164141</c:v>
+                </c:pt>
+                <c:pt idx="63">
+                  <c:v>0.11111803929043799</c:v>
+                </c:pt>
+                <c:pt idx="64">
+                  <c:v>0.12055666788377099</c:v>
+                </c:pt>
+                <c:pt idx="65">
+                  <c:v>0.115161229357216</c:v>
+                </c:pt>
+                <c:pt idx="66">
+                  <c:v>0.11091555534129</c:v>
+                </c:pt>
+                <c:pt idx="67">
+                  <c:v>0.109224876678422</c:v>
+                </c:pt>
+                <c:pt idx="68">
+                  <c:v>0.10971996352486101</c:v>
+                </c:pt>
+                <c:pt idx="69">
+                  <c:v>0.111316494336195</c:v>
+                </c:pt>
+                <c:pt idx="70">
+                  <c:v>0.113002993436306</c:v>
+                </c:pt>
+                <c:pt idx="71">
+                  <c:v>0.107862523227035</c:v>
+                </c:pt>
+                <c:pt idx="72">
+                  <c:v>0.109394010101665</c:v>
+                </c:pt>
+                <c:pt idx="73">
+                  <c:v>0.115411535051981</c:v>
+                </c:pt>
+                <c:pt idx="74">
+                  <c:v>0.108798254280089</c:v>
+                </c:pt>
+                <c:pt idx="75">
+                  <c:v>0.114588864055686</c:v>
+                </c:pt>
+                <c:pt idx="76">
+                  <c:v>0.117744186443758</c:v>
+                </c:pt>
+                <c:pt idx="77">
+                  <c:v>0.105565423918163</c:v>
+                </c:pt>
+                <c:pt idx="78">
+                  <c:v>9.7888140578058599E-2</c:v>
+                </c:pt>
+                <c:pt idx="79">
+                  <c:v>9.8273519274243798E-2</c:v>
+                </c:pt>
+                <c:pt idx="80">
+                  <c:v>9.9112326973479603E-2</c:v>
+                </c:pt>
+                <c:pt idx="81">
+                  <c:v>0.11302824485622499</c:v>
+                </c:pt>
+                <c:pt idx="82">
+                  <c:v>9.1406717818189903E-2</c:v>
+                </c:pt>
+                <c:pt idx="83">
+                  <c:v>9.5972500881760597E-2</c:v>
+                </c:pt>
+                <c:pt idx="84">
+                  <c:v>9.9461273954870005E-2</c:v>
+                </c:pt>
+                <c:pt idx="85">
+                  <c:v>9.9804057582210198E-2</c:v>
+                </c:pt>
+                <c:pt idx="86">
+                  <c:v>9.0320049807528197E-2</c:v>
+                </c:pt>
+                <c:pt idx="87">
+                  <c:v>8.8978161486165303E-2</c:v>
+                </c:pt>
+                <c:pt idx="88">
+                  <c:v>9.1628188090625798E-2</c:v>
+                </c:pt>
+                <c:pt idx="89">
+                  <c:v>9.9312069499510602E-2</c:v>
+                </c:pt>
+                <c:pt idx="90">
+                  <c:v>9.0012318535113905E-2</c:v>
+                </c:pt>
+                <c:pt idx="91">
+                  <c:v>9.5992345427493006E-2</c:v>
+                </c:pt>
+                <c:pt idx="92">
+                  <c:v>9.0619110290293098E-2</c:v>
+                </c:pt>
+                <c:pt idx="93">
+                  <c:v>8.8208553252910701E-2</c:v>
+                </c:pt>
+                <c:pt idx="94">
+                  <c:v>8.5890292478135205E-2</c:v>
+                </c:pt>
+                <c:pt idx="95">
+                  <c:v>8.7979584944074707E-2</c:v>
+                </c:pt>
+                <c:pt idx="96">
+                  <c:v>9.4906916362063207E-2</c:v>
+                </c:pt>
+                <c:pt idx="97">
+                  <c:v>8.1190623939336098E-2</c:v>
+                </c:pt>
+                <c:pt idx="98">
+                  <c:v>7.7795290135697595E-2</c:v>
+                </c:pt>
+                <c:pt idx="99">
+                  <c:v>9.6818680710445901E-2</c:v>
+                </c:pt>
+                <c:pt idx="100">
+                  <c:v>0.104892795108863</c:v>
+                </c:pt>
+                <c:pt idx="101">
+                  <c:v>9.0067639805081104E-2</c:v>
+                </c:pt>
+                <c:pt idx="102">
+                  <c:v>8.1147038011536304E-2</c:v>
+                </c:pt>
+                <c:pt idx="103">
+                  <c:v>8.7472235732744902E-2</c:v>
+                </c:pt>
+                <c:pt idx="104">
+                  <c:v>7.6234932971131403E-2</c:v>
+                </c:pt>
+                <c:pt idx="105">
+                  <c:v>7.6860185783266893E-2</c:v>
+                </c:pt>
+                <c:pt idx="106">
+                  <c:v>7.7495998701486393E-2</c:v>
+                </c:pt>
+                <c:pt idx="107">
+                  <c:v>7.6510046838882503E-2</c:v>
+                </c:pt>
+                <c:pt idx="108">
+                  <c:v>8.2922662063551894E-2</c:v>
+                </c:pt>
+                <c:pt idx="109">
+                  <c:v>7.7245428052275494E-2</c:v>
+                </c:pt>
+                <c:pt idx="110">
+                  <c:v>8.7862112108638105E-2</c:v>
+                </c:pt>
+                <c:pt idx="111">
+                  <c:v>8.6610176622423402E-2</c:v>
+                </c:pt>
+                <c:pt idx="112">
+                  <c:v>7.8234759291188199E-2</c:v>
+                </c:pt>
+                <c:pt idx="113">
+                  <c:v>7.9013707540335196E-2</c:v>
+                </c:pt>
+                <c:pt idx="114">
+                  <c:v>8.2810619739229693E-2</c:v>
+                </c:pt>
+                <c:pt idx="115">
+                  <c:v>7.6390483036073598E-2</c:v>
+                </c:pt>
+                <c:pt idx="116">
+                  <c:v>7.78617486032291E-2</c:v>
+                </c:pt>
+                <c:pt idx="117">
+                  <c:v>7.7095848389038393E-2</c:v>
+                </c:pt>
+                <c:pt idx="118">
+                  <c:v>7.8814193339356006E-2</c:v>
+                </c:pt>
+                <c:pt idx="119">
+                  <c:v>8.0202461311934398E-2</c:v>
+                </c:pt>
+                <c:pt idx="120">
+                  <c:v>7.6401926965904504E-2</c:v>
+                </c:pt>
+                <c:pt idx="121">
+                  <c:v>9.9278740579630306E-2</c:v>
+                </c:pt>
+                <c:pt idx="122">
+                  <c:v>7.6541865540820903E-2</c:v>
+                </c:pt>
+                <c:pt idx="123">
+                  <c:v>8.0632901177342703E-2</c:v>
+                </c:pt>
+                <c:pt idx="124">
+                  <c:v>7.7862938903391798E-2</c:v>
+                </c:pt>
+                <c:pt idx="125">
+                  <c:v>0.11386443537142001</c:v>
+                </c:pt>
+                <c:pt idx="126">
+                  <c:v>9.82155074902792E-2</c:v>
+                </c:pt>
+                <c:pt idx="127">
+                  <c:v>9.5873786439129402E-2</c:v>
+                </c:pt>
+                <c:pt idx="128">
+                  <c:v>8.60784115838827E-2</c:v>
+                </c:pt>
+                <c:pt idx="129">
+                  <c:v>7.9090185518277095E-2</c:v>
+                </c:pt>
+                <c:pt idx="130">
+                  <c:v>0.103162717314681</c:v>
+                </c:pt>
+                <c:pt idx="131">
+                  <c:v>7.7158273460677801E-2</c:v>
+                </c:pt>
+                <c:pt idx="132">
+                  <c:v>8.2216433225042906E-2</c:v>
+                </c:pt>
+                <c:pt idx="133">
+                  <c:v>8.3960268679758504E-2</c:v>
+                </c:pt>
+                <c:pt idx="134">
+                  <c:v>9.4377039493205306E-2</c:v>
+                </c:pt>
+                <c:pt idx="135">
+                  <c:v>7.6547654708044796E-2</c:v>
+                </c:pt>
+                <c:pt idx="136">
+                  <c:v>0.107685199949046</c:v>
+                </c:pt>
+                <c:pt idx="137">
+                  <c:v>7.6548225280906199E-2</c:v>
+                </c:pt>
+                <c:pt idx="138">
+                  <c:v>7.9664314314456502E-2</c:v>
+                </c:pt>
+                <c:pt idx="139">
+                  <c:v>7.84571550850649E-2</c:v>
+                </c:pt>
+                <c:pt idx="140">
+                  <c:v>7.6059804293535593E-2</c:v>
+                </c:pt>
+                <c:pt idx="141">
+                  <c:v>0.113349194914901</c:v>
+                </c:pt>
+                <c:pt idx="142">
+                  <c:v>8.2491450388353399E-2</c:v>
+                </c:pt>
+                <c:pt idx="143">
+                  <c:v>7.6307835612943395E-2</c:v>
+                </c:pt>
+                <c:pt idx="144">
+                  <c:v>7.8710128875051799E-2</c:v>
+                </c:pt>
+                <c:pt idx="145">
+                  <c:v>7.9429638053731599E-2</c:v>
+                </c:pt>
+                <c:pt idx="146">
+                  <c:v>7.8771274425178395E-2</c:v>
+                </c:pt>
+                <c:pt idx="147">
+                  <c:v>7.7867023439216698E-2</c:v>
+                </c:pt>
+                <c:pt idx="148">
+                  <c:v>8.61775123706751E-2</c:v>
+                </c:pt>
+                <c:pt idx="149">
+                  <c:v>0.10764534606623199</c:v>
+                </c:pt>
+                <c:pt idx="150">
+                  <c:v>7.7419245802541906E-2</c:v>
+                </c:pt>
+                <c:pt idx="151">
+                  <c:v>7.6798013107702096E-2</c:v>
+                </c:pt>
+                <c:pt idx="152">
+                  <c:v>7.6808899747506196E-2</c:v>
+                </c:pt>
+                <c:pt idx="153">
+                  <c:v>8.0387237090627894E-2</c:v>
+                </c:pt>
+                <c:pt idx="154">
+                  <c:v>7.7278865920093601E-2</c:v>
+                </c:pt>
+                <c:pt idx="155">
+                  <c:v>0.125849981060074</c:v>
+                </c:pt>
+                <c:pt idx="156">
+                  <c:v>7.7976710534946495E-2</c:v>
+                </c:pt>
+                <c:pt idx="157">
+                  <c:v>8.3034974393250902E-2</c:v>
+                </c:pt>
+                <c:pt idx="158">
+                  <c:v>7.6101040289743904E-2</c:v>
+                </c:pt>
+                <c:pt idx="159">
+                  <c:v>7.7754293438388702E-2</c:v>
+                </c:pt>
+                <c:pt idx="160">
+                  <c:v>7.6215838168312899E-2</c:v>
+                </c:pt>
+                <c:pt idx="161">
+                  <c:v>8.6084429421528899E-2</c:v>
+                </c:pt>
+                <c:pt idx="162">
+                  <c:v>8.04701003669097E-2</c:v>
+                </c:pt>
+                <c:pt idx="163">
+                  <c:v>8.0440633795063499E-2</c:v>
+                </c:pt>
+                <c:pt idx="164">
+                  <c:v>9.9147008454537403E-2</c:v>
+                </c:pt>
+                <c:pt idx="165">
+                  <c:v>7.7176332017789007E-2</c:v>
+                </c:pt>
+                <c:pt idx="166">
+                  <c:v>0.109318547530513</c:v>
+                </c:pt>
+                <c:pt idx="167">
+                  <c:v>9.8957826329623896E-2</c:v>
+                </c:pt>
+                <c:pt idx="168">
+                  <c:v>7.6976649186721799E-2</c:v>
+                </c:pt>
+                <c:pt idx="169">
+                  <c:v>0.122139955210175</c:v>
+                </c:pt>
+                <c:pt idx="170">
+                  <c:v>0.207720153067599</c:v>
+                </c:pt>
+                <c:pt idx="171">
+                  <c:v>0.20616647447581199</c:v>
+                </c:pt>
+                <c:pt idx="172">
+                  <c:v>0.103866391723805</c:v>
+                </c:pt>
+                <c:pt idx="173">
+                  <c:v>7.6622422088215195E-2</c:v>
+                </c:pt>
+                <c:pt idx="174">
+                  <c:v>0.104599454888177</c:v>
+                </c:pt>
+                <c:pt idx="175">
+                  <c:v>7.6791130552891496E-2</c:v>
+                </c:pt>
+                <c:pt idx="176">
+                  <c:v>7.6264714002008904E-2</c:v>
+                </c:pt>
+                <c:pt idx="177">
+                  <c:v>8.2308259317793606E-2</c:v>
+                </c:pt>
+                <c:pt idx="178">
+                  <c:v>7.7916263228356306E-2</c:v>
+                </c:pt>
+                <c:pt idx="179">
+                  <c:v>8.2961191389663402E-2</c:v>
+                </c:pt>
+                <c:pt idx="180">
+                  <c:v>7.7317757875267401E-2</c:v>
+                </c:pt>
+                <c:pt idx="181">
+                  <c:v>8.0440743847277701E-2</c:v>
+                </c:pt>
+                <c:pt idx="182">
+                  <c:v>7.6328805944144998E-2</c:v>
+                </c:pt>
+                <c:pt idx="183">
+                  <c:v>8.0538236177130101E-2</c:v>
+                </c:pt>
+                <c:pt idx="184">
+                  <c:v>8.6804855461939098E-2</c:v>
+                </c:pt>
+                <c:pt idx="185">
+                  <c:v>7.7132157552092906E-2</c:v>
+                </c:pt>
+                <c:pt idx="186">
+                  <c:v>0.223548951848212</c:v>
+                </c:pt>
+                <c:pt idx="187">
+                  <c:v>9.2908267342207002E-2</c:v>
+                </c:pt>
+                <c:pt idx="188">
+                  <c:v>8.4967461498135305E-2</c:v>
+                </c:pt>
+                <c:pt idx="189">
+                  <c:v>0.26523906032197198</c:v>
+                </c:pt>
+                <c:pt idx="190">
+                  <c:v>7.7835661599057401E-2</c:v>
+                </c:pt>
+                <c:pt idx="191">
+                  <c:v>8.6707196240662698E-2</c:v>
+                </c:pt>
+                <c:pt idx="192">
+                  <c:v>7.7033657650198803E-2</c:v>
+                </c:pt>
+                <c:pt idx="193">
+                  <c:v>7.6532108690613707E-2</c:v>
+                </c:pt>
+                <c:pt idx="194">
+                  <c:v>7.8085783134590303E-2</c:v>
+                </c:pt>
+                <c:pt idx="195">
+                  <c:v>7.7523908242864897E-2</c:v>
+                </c:pt>
+                <c:pt idx="196">
+                  <c:v>8.5518998560433102E-2</c:v>
+                </c:pt>
+                <c:pt idx="197">
+                  <c:v>9.6782475362663503E-2</c:v>
+                </c:pt>
+                <c:pt idx="198">
+                  <c:v>9.1861951202935194E-2</c:v>
+                </c:pt>
+                <c:pt idx="199">
+                  <c:v>7.9142018967967007E-2</c:v>
+                </c:pt>
+              </c:numCache>
+            </c:numRef>
+          </c:yVal>
+          <c:smooth val="0"/>
+        </c:ser>
+        <c:dLbls>
+          <c:showLegendKey val="0"/>
+          <c:showVal val="0"/>
+          <c:showCatName val="0"/>
+          <c:showSerName val="0"/>
+          <c:showPercent val="0"/>
+          <c:showBubbleSize val="0"/>
+        </c:dLbls>
+        <c:axId val="358741936"/>
+        <c:axId val="358741376"/>
+      </c:scatterChart>
+      <c:valAx>
+        <c:axId val="358741936"/>
+        <c:scaling>
+          <c:orientation val="minMax"/>
+        </c:scaling>
+        <c:delete val="0"/>
+        <c:axPos val="b"/>
+        <c:title>
+          <c:tx>
+            <c:rich>
+              <a:bodyPr rot="0" spcFirstLastPara="1" vertOverflow="ellipsis" vert="horz" wrap="square" anchor="ctr" anchorCtr="1"/>
+              <a:lstStyle/>
+              <a:p>
+                <a:pPr>
+                  <a:defRPr sz="1000" b="0" i="0" u="none" strike="noStrike" kern="1200" baseline="0">
+                    <a:solidFill>
+                      <a:schemeClr val="tx1">
+                        <a:lumMod val="65000"/>
+                        <a:lumOff val="35000"/>
+                      </a:schemeClr>
+                    </a:solidFill>
+                    <a:latin typeface="+mn-lt"/>
+                    <a:ea typeface="+mn-ea"/>
+                    <a:cs typeface="+mn-cs"/>
+                  </a:defRPr>
+                </a:pPr>
+                <a:r>
+                  <a:rPr lang="en-IN"/>
+                  <a:t>No Of Hidden Layers</a:t>
+                </a:r>
+              </a:p>
+            </c:rich>
+          </c:tx>
+          <c:overlay val="0"/>
+          <c:spPr>
+            <a:noFill/>
+            <a:ln>
+              <a:noFill/>
+            </a:ln>
+            <a:effectLst/>
+          </c:spPr>
+          <c:txPr>
+            <a:bodyPr rot="0" spcFirstLastPara="1" vertOverflow="ellipsis" vert="horz" wrap="square" anchor="ctr" anchorCtr="1"/>
+            <a:lstStyle/>
+            <a:p>
+              <a:pPr>
+                <a:defRPr sz="1000" b="0" i="0" u="none" strike="noStrike" kern="1200" baseline="0">
+                  <a:solidFill>
+                    <a:schemeClr val="tx1">
+                      <a:lumMod val="65000"/>
+                      <a:lumOff val="35000"/>
+                    </a:schemeClr>
+                  </a:solidFill>
+                  <a:latin typeface="+mn-lt"/>
+                  <a:ea typeface="+mn-ea"/>
+                  <a:cs typeface="+mn-cs"/>
+                </a:defRPr>
+              </a:pPr>
+              <a:endParaRPr lang="en-US"/>
+            </a:p>
+          </c:txPr>
+        </c:title>
+        <c:numFmt formatCode="General" sourceLinked="1"/>
+        <c:majorTickMark val="none"/>
+        <c:minorTickMark val="none"/>
+        <c:tickLblPos val="nextTo"/>
+        <c:spPr>
+          <a:noFill/>
+          <a:ln w="9525" cap="flat" cmpd="sng" algn="ctr">
+            <a:solidFill>
+              <a:schemeClr val="tx1">
+                <a:lumMod val="25000"/>
+                <a:lumOff val="75000"/>
+              </a:schemeClr>
+            </a:solidFill>
+            <a:round/>
+          </a:ln>
+          <a:effectLst/>
+        </c:spPr>
+        <c:txPr>
+          <a:bodyPr rot="-60000000" spcFirstLastPara="1" vertOverflow="ellipsis" vert="horz" wrap="square" anchor="ctr" anchorCtr="1"/>
+          <a:lstStyle/>
+          <a:p>
+            <a:pPr>
+              <a:defRPr sz="900" b="0" i="0" u="none" strike="noStrike" kern="1200" baseline="0">
+                <a:solidFill>
+                  <a:schemeClr val="tx1">
+                    <a:lumMod val="65000"/>
+                    <a:lumOff val="35000"/>
+                  </a:schemeClr>
+                </a:solidFill>
+                <a:latin typeface="+mn-lt"/>
+                <a:ea typeface="+mn-ea"/>
+                <a:cs typeface="+mn-cs"/>
+              </a:defRPr>
+            </a:pPr>
+            <a:endParaRPr lang="en-US"/>
+          </a:p>
+        </c:txPr>
+        <c:crossAx val="358741376"/>
+        <c:crosses val="autoZero"/>
+        <c:crossBetween val="midCat"/>
+      </c:valAx>
+      <c:valAx>
+        <c:axId val="358741376"/>
+        <c:scaling>
+          <c:orientation val="minMax"/>
+        </c:scaling>
+        <c:delete val="0"/>
+        <c:axPos val="l"/>
+        <c:majorGridlines>
+          <c:spPr>
+            <a:ln w="9525" cap="flat" cmpd="sng" algn="ctr">
+              <a:solidFill>
+                <a:schemeClr val="tx1">
+                  <a:lumMod val="15000"/>
+                  <a:lumOff val="85000"/>
+                </a:schemeClr>
+              </a:solidFill>
+              <a:round/>
+            </a:ln>
+            <a:effectLst/>
+          </c:spPr>
+        </c:majorGridlines>
+        <c:title>
+          <c:tx>
+            <c:rich>
+              <a:bodyPr rot="-5400000" spcFirstLastPara="1" vertOverflow="ellipsis" vert="horz" wrap="square" anchor="ctr" anchorCtr="1"/>
+              <a:lstStyle/>
+              <a:p>
+                <a:pPr>
+                  <a:defRPr sz="1000" b="0" i="0" u="none" strike="noStrike" kern="1200" baseline="0">
+                    <a:solidFill>
+                      <a:schemeClr val="tx1">
+                        <a:lumMod val="65000"/>
+                        <a:lumOff val="35000"/>
+                      </a:schemeClr>
+                    </a:solidFill>
+                    <a:latin typeface="+mn-lt"/>
+                    <a:ea typeface="+mn-ea"/>
+                    <a:cs typeface="+mn-cs"/>
+                  </a:defRPr>
+                </a:pPr>
+                <a:r>
+                  <a:rPr lang="en-IN"/>
+                  <a:t>Error</a:t>
+                </a:r>
+                <a:r>
+                  <a:rPr lang="en-IN" baseline="0"/>
+                  <a:t> Rate</a:t>
+                </a:r>
+                <a:endParaRPr lang="en-IN"/>
+              </a:p>
+            </c:rich>
+          </c:tx>
+          <c:overlay val="0"/>
+          <c:spPr>
+            <a:noFill/>
+            <a:ln>
+              <a:noFill/>
+            </a:ln>
+            <a:effectLst/>
+          </c:spPr>
+          <c:txPr>
+            <a:bodyPr rot="-5400000" spcFirstLastPara="1" vertOverflow="ellipsis" vert="horz" wrap="square" anchor="ctr" anchorCtr="1"/>
+            <a:lstStyle/>
+            <a:p>
+              <a:pPr>
+                <a:defRPr sz="1000" b="0" i="0" u="none" strike="noStrike" kern="1200" baseline="0">
+                  <a:solidFill>
+                    <a:schemeClr val="tx1">
+                      <a:lumMod val="65000"/>
+                      <a:lumOff val="35000"/>
+                    </a:schemeClr>
+                  </a:solidFill>
+                  <a:latin typeface="+mn-lt"/>
+                  <a:ea typeface="+mn-ea"/>
+                  <a:cs typeface="+mn-cs"/>
+                </a:defRPr>
+              </a:pPr>
+              <a:endParaRPr lang="en-US"/>
+            </a:p>
+          </c:txPr>
+        </c:title>
+        <c:numFmt formatCode="General" sourceLinked="1"/>
+        <c:majorTickMark val="none"/>
+        <c:minorTickMark val="none"/>
+        <c:tickLblPos val="nextTo"/>
+        <c:spPr>
+          <a:noFill/>
+          <a:ln w="9525" cap="flat" cmpd="sng" algn="ctr">
+            <a:solidFill>
+              <a:schemeClr val="tx1">
+                <a:lumMod val="25000"/>
+                <a:lumOff val="75000"/>
+              </a:schemeClr>
+            </a:solidFill>
+            <a:round/>
+          </a:ln>
+          <a:effectLst/>
+        </c:spPr>
+        <c:txPr>
+          <a:bodyPr rot="-60000000" spcFirstLastPara="1" vertOverflow="ellipsis" vert="horz" wrap="square" anchor="ctr" anchorCtr="1"/>
+          <a:lstStyle/>
+          <a:p>
+            <a:pPr>
+              <a:defRPr sz="900" b="0" i="0" u="none" strike="noStrike" kern="1200" baseline="0">
+                <a:solidFill>
+                  <a:schemeClr val="tx1">
+                    <a:lumMod val="65000"/>
+                    <a:lumOff val="35000"/>
+                  </a:schemeClr>
+                </a:solidFill>
+                <a:latin typeface="+mn-lt"/>
+                <a:ea typeface="+mn-ea"/>
+                <a:cs typeface="+mn-cs"/>
+              </a:defRPr>
+            </a:pPr>
+            <a:endParaRPr lang="en-US"/>
+          </a:p>
+        </c:txPr>
+        <c:crossAx val="358741936"/>
+        <c:crosses val="autoZero"/>
+        <c:crossBetween val="midCat"/>
+      </c:valAx>
+      <c:spPr>
+        <a:noFill/>
+        <a:ln>
+          <a:noFill/>
+        </a:ln>
+        <a:effectLst/>
+      </c:spPr>
+    </c:plotArea>
+    <c:plotVisOnly val="1"/>
+    <c:dispBlanksAs val="gap"/>
+    <c:showDLblsOverMax val="0"/>
+  </c:chart>
+  <c:spPr>
+    <a:solidFill>
+      <a:schemeClr val="bg1"/>
+    </a:solidFill>
+    <a:ln w="9525" cap="flat" cmpd="sng" algn="ctr">
+      <a:solidFill>
+        <a:schemeClr val="tx1">
+          <a:lumMod val="15000"/>
+          <a:lumOff val="85000"/>
+        </a:schemeClr>
+      </a:solidFill>
+      <a:round/>
+    </a:ln>
+    <a:effectLst/>
+  </c:spPr>
+  <c:txPr>
+    <a:bodyPr/>
+    <a:lstStyle/>
+    <a:p>
+      <a:pPr>
+        <a:defRPr/>
+      </a:pPr>
+      <a:endParaRPr lang="en-US"/>
+    </a:p>
+  </c:txPr>
+  <c:externalData r:id="rId3">
+    <c:autoUpdate val="0"/>
+  </c:externalData>
+</c:chartSpace>
+</file>
+
+<file path=word/charts/chart3.xml><?xml version="1.0" encoding="utf-8"?>
+<c:chartSpace xmlns:c="http://schemas.openxmlformats.org/drawingml/2006/chart" xmlns:a="http://schemas.openxmlformats.org/drawingml/2006/main" xmlns:r="http://schemas.openxmlformats.org/officeDocument/2006/relationships">
+  <c:date1904 val="0"/>
+  <c:lang val="en-US"/>
+  <c:roundedCorners val="0"/>
+  <mc:AlternateContent xmlns:mc="http://schemas.openxmlformats.org/markup-compatibility/2006">
+    <mc:Choice xmlns:c14="http://schemas.microsoft.com/office/drawing/2007/8/2/chart" Requires="c14">
+      <c14:style val="102"/>
+    </mc:Choice>
+    <mc:Fallback>
+      <c:style val="2"/>
+    </mc:Fallback>
+  </mc:AlternateContent>
+  <c:chart>
+    <c:title>
+      <c:tx>
+        <c:rich>
+          <a:bodyPr rot="0" spcFirstLastPara="1" vertOverflow="ellipsis" vert="horz" wrap="square" anchor="ctr" anchorCtr="1"/>
+          <a:lstStyle/>
+          <a:p>
+            <a:pPr>
+              <a:defRPr sz="1600" b="1" i="0" u="none" strike="noStrike" kern="1200" baseline="0">
+                <a:solidFill>
+                  <a:schemeClr val="tx1">
+                    <a:lumMod val="65000"/>
+                    <a:lumOff val="35000"/>
+                  </a:schemeClr>
+                </a:solidFill>
+                <a:latin typeface="+mn-lt"/>
+                <a:ea typeface="+mn-ea"/>
+                <a:cs typeface="+mn-cs"/>
+              </a:defRPr>
+            </a:pPr>
+            <a:r>
+              <a:rPr lang="en-US"/>
+              <a:t>Training Time and Error Rate</a:t>
+            </a:r>
+          </a:p>
+        </c:rich>
+      </c:tx>
+      <c:overlay val="0"/>
+      <c:spPr>
+        <a:noFill/>
+        <a:ln>
+          <a:noFill/>
+        </a:ln>
+        <a:effectLst/>
+      </c:spPr>
+      <c:txPr>
+        <a:bodyPr rot="0" spcFirstLastPara="1" vertOverflow="ellipsis" vert="horz" wrap="square" anchor="ctr" anchorCtr="1"/>
+        <a:lstStyle/>
+        <a:p>
+          <a:pPr>
+            <a:defRPr sz="1600" b="1" i="0" u="none" strike="noStrike" kern="1200" baseline="0">
+              <a:solidFill>
+                <a:schemeClr val="tx1">
+                  <a:lumMod val="65000"/>
+                  <a:lumOff val="35000"/>
+                </a:schemeClr>
+              </a:solidFill>
+              <a:latin typeface="+mn-lt"/>
+              <a:ea typeface="+mn-ea"/>
+              <a:cs typeface="+mn-cs"/>
+            </a:defRPr>
+          </a:pPr>
+          <a:endParaRPr lang="en-US"/>
+        </a:p>
+      </c:txPr>
+    </c:title>
+    <c:autoTitleDeleted val="0"/>
+    <c:plotArea>
+      <c:layout/>
+      <c:scatterChart>
+        <c:scatterStyle val="lineMarker"/>
+        <c:varyColors val="0"/>
+        <c:ser>
+          <c:idx val="0"/>
+          <c:order val="0"/>
+          <c:tx>
+            <c:strRef>
+              <c:f>Document!$B$1</c:f>
+              <c:strCache>
+                <c:ptCount val="1"/>
+                <c:pt idx="0">
+                  <c:v>Error</c:v>
+                </c:pt>
+              </c:strCache>
+            </c:strRef>
+          </c:tx>
+          <c:spPr>
+            <a:ln w="25400" cap="rnd">
+              <a:noFill/>
+              <a:round/>
+            </a:ln>
+            <a:effectLst>
+              <a:outerShdw blurRad="57150" dist="19050" dir="5400000" algn="ctr" rotWithShape="0">
+                <a:srgbClr val="000000">
+                  <a:alpha val="63000"/>
+                </a:srgbClr>
+              </a:outerShdw>
+            </a:effectLst>
+          </c:spPr>
+          <c:marker>
+            <c:symbol val="circle"/>
+            <c:size val="6"/>
+            <c:spPr>
+              <a:gradFill rotWithShape="1">
+                <a:gsLst>
+                  <a:gs pos="0">
+                    <a:schemeClr val="accent1">
+                      <a:satMod val="103000"/>
+                      <a:lumMod val="102000"/>
+                      <a:tint val="94000"/>
+                    </a:schemeClr>
+                  </a:gs>
+                  <a:gs pos="50000">
+                    <a:schemeClr val="accent1">
+                      <a:satMod val="110000"/>
+                      <a:lumMod val="100000"/>
+                      <a:shade val="100000"/>
+                    </a:schemeClr>
+                  </a:gs>
+                  <a:gs pos="100000">
+                    <a:schemeClr val="accent1">
+                      <a:lumMod val="99000"/>
+                      <a:satMod val="120000"/>
+                      <a:shade val="78000"/>
+                    </a:schemeClr>
+                  </a:gs>
+                </a:gsLst>
+                <a:lin ang="5400000" scaled="0"/>
+              </a:gradFill>
+              <a:ln w="9525" cap="rnd">
+                <a:solidFill>
+                  <a:schemeClr val="accent1"/>
+                </a:solidFill>
+                <a:round/>
+              </a:ln>
+              <a:effectLst>
+                <a:outerShdw blurRad="57150" dist="19050" dir="5400000" algn="ctr" rotWithShape="0">
+                  <a:srgbClr val="000000">
+                    <a:alpha val="63000"/>
+                  </a:srgbClr>
+                </a:outerShdw>
+              </a:effectLst>
+            </c:spPr>
+          </c:marker>
+          <c:xVal>
+            <c:numRef>
+              <c:f>Document!$A$2:$A$160</c:f>
+              <c:numCache>
+                <c:formatCode>General</c:formatCode>
+                <c:ptCount val="159"/>
+                <c:pt idx="0">
+                  <c:v>20</c:v>
+                </c:pt>
+                <c:pt idx="1">
+                  <c:v>40</c:v>
+                </c:pt>
+                <c:pt idx="2">
+                  <c:v>60</c:v>
+                </c:pt>
+                <c:pt idx="3">
+                  <c:v>80</c:v>
+                </c:pt>
+                <c:pt idx="4">
+                  <c:v>100</c:v>
+                </c:pt>
+                <c:pt idx="5">
+                  <c:v>120</c:v>
+                </c:pt>
+                <c:pt idx="6">
+                  <c:v>140</c:v>
+                </c:pt>
+                <c:pt idx="7">
+                  <c:v>160</c:v>
+                </c:pt>
+                <c:pt idx="8">
+                  <c:v>180</c:v>
+                </c:pt>
+                <c:pt idx="9">
+                  <c:v>200</c:v>
+                </c:pt>
+                <c:pt idx="10">
+                  <c:v>220</c:v>
+                </c:pt>
+                <c:pt idx="11">
+                  <c:v>240</c:v>
+                </c:pt>
+                <c:pt idx="12">
+                  <c:v>260</c:v>
+                </c:pt>
+                <c:pt idx="13">
+                  <c:v>280</c:v>
+                </c:pt>
+                <c:pt idx="14">
+                  <c:v>300</c:v>
+                </c:pt>
+                <c:pt idx="15">
+                  <c:v>320</c:v>
+                </c:pt>
+                <c:pt idx="16">
+                  <c:v>340</c:v>
+                </c:pt>
+                <c:pt idx="17">
+                  <c:v>360</c:v>
+                </c:pt>
+                <c:pt idx="18">
+                  <c:v>380</c:v>
+                </c:pt>
+                <c:pt idx="19">
+                  <c:v>400</c:v>
+                </c:pt>
+                <c:pt idx="20">
+                  <c:v>420</c:v>
+                </c:pt>
+                <c:pt idx="21">
+                  <c:v>440</c:v>
+                </c:pt>
+                <c:pt idx="22">
+                  <c:v>460</c:v>
+                </c:pt>
+                <c:pt idx="23">
+                  <c:v>480</c:v>
+                </c:pt>
+                <c:pt idx="24">
+                  <c:v>500</c:v>
+                </c:pt>
+                <c:pt idx="25">
+                  <c:v>520</c:v>
+                </c:pt>
+                <c:pt idx="26">
+                  <c:v>540</c:v>
+                </c:pt>
+                <c:pt idx="27">
+                  <c:v>560</c:v>
+                </c:pt>
+                <c:pt idx="28">
+                  <c:v>580</c:v>
+                </c:pt>
+                <c:pt idx="29">
+                  <c:v>600</c:v>
+                </c:pt>
+                <c:pt idx="30">
+                  <c:v>620</c:v>
+                </c:pt>
+                <c:pt idx="31">
+                  <c:v>640</c:v>
+                </c:pt>
+                <c:pt idx="32">
+                  <c:v>660</c:v>
+                </c:pt>
+                <c:pt idx="33">
+                  <c:v>680</c:v>
+                </c:pt>
+                <c:pt idx="34">
+                  <c:v>700</c:v>
+                </c:pt>
+                <c:pt idx="35">
+                  <c:v>720</c:v>
+                </c:pt>
+                <c:pt idx="36">
+                  <c:v>740</c:v>
+                </c:pt>
+                <c:pt idx="37">
+                  <c:v>760</c:v>
+                </c:pt>
+                <c:pt idx="38">
+                  <c:v>780</c:v>
+                </c:pt>
+                <c:pt idx="39">
+                  <c:v>800</c:v>
+                </c:pt>
+                <c:pt idx="40">
+                  <c:v>820</c:v>
+                </c:pt>
+                <c:pt idx="41">
+                  <c:v>840</c:v>
+                </c:pt>
+                <c:pt idx="42">
+                  <c:v>860</c:v>
+                </c:pt>
+                <c:pt idx="43">
+                  <c:v>880</c:v>
+                </c:pt>
+                <c:pt idx="44">
+                  <c:v>900</c:v>
+                </c:pt>
+                <c:pt idx="45">
+                  <c:v>920</c:v>
+                </c:pt>
+                <c:pt idx="46">
+                  <c:v>940</c:v>
+                </c:pt>
+                <c:pt idx="47">
+                  <c:v>960</c:v>
+                </c:pt>
+                <c:pt idx="48">
+                  <c:v>980</c:v>
+                </c:pt>
+                <c:pt idx="49">
+                  <c:v>1000</c:v>
+                </c:pt>
+                <c:pt idx="50">
+                  <c:v>1020</c:v>
+                </c:pt>
+                <c:pt idx="51">
+                  <c:v>1040</c:v>
+                </c:pt>
+                <c:pt idx="52">
+                  <c:v>1060</c:v>
+                </c:pt>
+                <c:pt idx="53">
+                  <c:v>1080</c:v>
+                </c:pt>
+                <c:pt idx="54">
+                  <c:v>1100</c:v>
+                </c:pt>
+                <c:pt idx="55">
+                  <c:v>1120</c:v>
+                </c:pt>
+                <c:pt idx="56">
+                  <c:v>1140</c:v>
+                </c:pt>
+                <c:pt idx="57">
+                  <c:v>1160</c:v>
+                </c:pt>
+                <c:pt idx="58">
+                  <c:v>1180</c:v>
+                </c:pt>
+                <c:pt idx="59">
+                  <c:v>1200</c:v>
+                </c:pt>
+                <c:pt idx="60">
+                  <c:v>1220</c:v>
+                </c:pt>
+                <c:pt idx="61">
+                  <c:v>1240</c:v>
+                </c:pt>
+                <c:pt idx="62">
+                  <c:v>1260</c:v>
+                </c:pt>
+                <c:pt idx="63">
+                  <c:v>1280</c:v>
+                </c:pt>
+                <c:pt idx="64">
+                  <c:v>1300</c:v>
+                </c:pt>
+                <c:pt idx="65">
+                  <c:v>1320</c:v>
+                </c:pt>
+                <c:pt idx="66">
+                  <c:v>1340</c:v>
+                </c:pt>
+                <c:pt idx="67">
+                  <c:v>1360</c:v>
+                </c:pt>
+                <c:pt idx="68">
+                  <c:v>1380</c:v>
+                </c:pt>
+                <c:pt idx="69">
+                  <c:v>1400</c:v>
+                </c:pt>
+                <c:pt idx="70">
+                  <c:v>1420</c:v>
+                </c:pt>
+                <c:pt idx="71">
+                  <c:v>1440</c:v>
+                </c:pt>
+                <c:pt idx="72">
+                  <c:v>1460</c:v>
+                </c:pt>
+                <c:pt idx="73">
+                  <c:v>1480</c:v>
+                </c:pt>
+                <c:pt idx="74">
+                  <c:v>1500</c:v>
+                </c:pt>
+                <c:pt idx="75">
+                  <c:v>1520</c:v>
+                </c:pt>
+                <c:pt idx="76">
+                  <c:v>1540</c:v>
+                </c:pt>
+                <c:pt idx="77">
+                  <c:v>1560</c:v>
+                </c:pt>
+                <c:pt idx="78">
+                  <c:v>1580</c:v>
+                </c:pt>
+                <c:pt idx="79">
+                  <c:v>1600</c:v>
+                </c:pt>
+                <c:pt idx="80">
+                  <c:v>1620</c:v>
+                </c:pt>
+                <c:pt idx="81">
+                  <c:v>1640</c:v>
+                </c:pt>
+                <c:pt idx="82">
+                  <c:v>1660</c:v>
+                </c:pt>
+                <c:pt idx="83">
+                  <c:v>1680</c:v>
+                </c:pt>
+                <c:pt idx="84">
+                  <c:v>1700</c:v>
+                </c:pt>
+                <c:pt idx="85">
+                  <c:v>1720</c:v>
+                </c:pt>
+                <c:pt idx="86">
+                  <c:v>1740</c:v>
+                </c:pt>
+                <c:pt idx="87">
+                  <c:v>1760</c:v>
+                </c:pt>
+                <c:pt idx="88">
+                  <c:v>1780</c:v>
+                </c:pt>
+                <c:pt idx="89">
+                  <c:v>1800</c:v>
+                </c:pt>
+                <c:pt idx="90">
+                  <c:v>1820</c:v>
+                </c:pt>
+                <c:pt idx="91">
+                  <c:v>1840</c:v>
+                </c:pt>
+                <c:pt idx="92">
+                  <c:v>1860</c:v>
+                </c:pt>
+                <c:pt idx="93">
+                  <c:v>1880</c:v>
+                </c:pt>
+                <c:pt idx="94">
+                  <c:v>1900</c:v>
+                </c:pt>
+                <c:pt idx="95">
+                  <c:v>1920</c:v>
+                </c:pt>
+                <c:pt idx="96">
+                  <c:v>1940</c:v>
+                </c:pt>
+                <c:pt idx="97">
+                  <c:v>1960</c:v>
+                </c:pt>
+                <c:pt idx="98">
+                  <c:v>1980</c:v>
+                </c:pt>
+                <c:pt idx="99">
+                  <c:v>2000</c:v>
+                </c:pt>
+                <c:pt idx="100">
+                  <c:v>2020</c:v>
+                </c:pt>
+                <c:pt idx="101">
+                  <c:v>2040</c:v>
+                </c:pt>
+                <c:pt idx="102">
+                  <c:v>2060</c:v>
+                </c:pt>
+                <c:pt idx="103">
+                  <c:v>2080</c:v>
+                </c:pt>
+                <c:pt idx="104">
+                  <c:v>2100</c:v>
+                </c:pt>
+                <c:pt idx="105">
+                  <c:v>2120</c:v>
+                </c:pt>
+                <c:pt idx="106">
+                  <c:v>2140</c:v>
+                </c:pt>
+                <c:pt idx="107">
+                  <c:v>2160</c:v>
+                </c:pt>
+                <c:pt idx="108">
+                  <c:v>2180</c:v>
+                </c:pt>
+                <c:pt idx="109">
+                  <c:v>2200</c:v>
+                </c:pt>
+                <c:pt idx="110">
+                  <c:v>2220</c:v>
+                </c:pt>
+                <c:pt idx="111">
+                  <c:v>2240</c:v>
+                </c:pt>
+                <c:pt idx="112">
+                  <c:v>2260</c:v>
+                </c:pt>
+                <c:pt idx="113">
+                  <c:v>2280</c:v>
+                </c:pt>
+                <c:pt idx="114">
+                  <c:v>2300</c:v>
+                </c:pt>
+                <c:pt idx="115">
+                  <c:v>2320</c:v>
+                </c:pt>
+                <c:pt idx="116">
+                  <c:v>2340</c:v>
+                </c:pt>
+                <c:pt idx="117">
+                  <c:v>2360</c:v>
+                </c:pt>
+                <c:pt idx="118">
+                  <c:v>2380</c:v>
+                </c:pt>
+                <c:pt idx="119">
+                  <c:v>2400</c:v>
+                </c:pt>
+                <c:pt idx="120">
+                  <c:v>2420</c:v>
+                </c:pt>
+                <c:pt idx="121">
+                  <c:v>2440</c:v>
+                </c:pt>
+                <c:pt idx="122">
+                  <c:v>2460</c:v>
+                </c:pt>
+                <c:pt idx="123">
+                  <c:v>2480</c:v>
+                </c:pt>
+                <c:pt idx="124">
+                  <c:v>2500</c:v>
+                </c:pt>
+                <c:pt idx="125">
+                  <c:v>2520</c:v>
+                </c:pt>
+                <c:pt idx="126">
+                  <c:v>2540</c:v>
+                </c:pt>
+                <c:pt idx="127">
+                  <c:v>2560</c:v>
+                </c:pt>
+                <c:pt idx="128">
+                  <c:v>2580</c:v>
+                </c:pt>
+                <c:pt idx="129">
+                  <c:v>2600</c:v>
+                </c:pt>
+                <c:pt idx="130">
+                  <c:v>2620</c:v>
+                </c:pt>
+                <c:pt idx="131">
+                  <c:v>2640</c:v>
+                </c:pt>
+                <c:pt idx="132">
+                  <c:v>2660</c:v>
+                </c:pt>
+                <c:pt idx="133">
+                  <c:v>2680</c:v>
+                </c:pt>
+                <c:pt idx="134">
+                  <c:v>2700</c:v>
+                </c:pt>
+                <c:pt idx="135">
+                  <c:v>2720</c:v>
+                </c:pt>
+                <c:pt idx="136">
+                  <c:v>2740</c:v>
+                </c:pt>
+                <c:pt idx="137">
+                  <c:v>2760</c:v>
+                </c:pt>
+                <c:pt idx="138">
+                  <c:v>2780</c:v>
+                </c:pt>
+                <c:pt idx="139">
+                  <c:v>2800</c:v>
+                </c:pt>
+                <c:pt idx="140">
+                  <c:v>2820</c:v>
+                </c:pt>
+                <c:pt idx="141">
+                  <c:v>2840</c:v>
+                </c:pt>
+                <c:pt idx="142">
+                  <c:v>2860</c:v>
+                </c:pt>
+                <c:pt idx="143">
+                  <c:v>2880</c:v>
+                </c:pt>
+                <c:pt idx="144">
+                  <c:v>2900</c:v>
+                </c:pt>
+                <c:pt idx="145">
+                  <c:v>2920</c:v>
+                </c:pt>
+                <c:pt idx="146">
+                  <c:v>2940</c:v>
+                </c:pt>
+                <c:pt idx="147">
+                  <c:v>2960</c:v>
+                </c:pt>
+                <c:pt idx="148">
+                  <c:v>2980</c:v>
+                </c:pt>
+                <c:pt idx="149">
+                  <c:v>3000</c:v>
+                </c:pt>
+                <c:pt idx="150">
+                  <c:v>3020</c:v>
+                </c:pt>
+                <c:pt idx="151">
+                  <c:v>3040</c:v>
+                </c:pt>
+                <c:pt idx="152">
+                  <c:v>3060</c:v>
+                </c:pt>
+                <c:pt idx="153">
+                  <c:v>3080</c:v>
+                </c:pt>
+                <c:pt idx="154">
+                  <c:v>3100</c:v>
+                </c:pt>
+                <c:pt idx="155">
+                  <c:v>3120</c:v>
+                </c:pt>
+                <c:pt idx="156">
+                  <c:v>3140</c:v>
+                </c:pt>
+                <c:pt idx="157">
+                  <c:v>3160</c:v>
+                </c:pt>
+                <c:pt idx="158">
+                  <c:v>3180</c:v>
+                </c:pt>
+              </c:numCache>
+            </c:numRef>
+          </c:xVal>
+          <c:yVal>
+            <c:numRef>
+              <c:f>Document!$B$2:$B$160</c:f>
+              <c:numCache>
+                <c:formatCode>General</c:formatCode>
+                <c:ptCount val="159"/>
+                <c:pt idx="0">
+                  <c:v>7.9836731074312203E-2</c:v>
+                </c:pt>
+                <c:pt idx="1">
+                  <c:v>7.6523904001766799E-2</c:v>
+                </c:pt>
+                <c:pt idx="2">
+                  <c:v>8.1302288540005693E-2</c:v>
+                </c:pt>
+                <c:pt idx="3">
+                  <c:v>8.0715276230175201E-2</c:v>
+                </c:pt>
+                <c:pt idx="4">
+                  <c:v>8.2059331622785905E-2</c:v>
+                </c:pt>
+                <c:pt idx="5">
+                  <c:v>8.1756609187513499E-2</c:v>
+                </c:pt>
+                <c:pt idx="6">
+                  <c:v>8.4231371404847002E-2</c:v>
+                </c:pt>
+                <c:pt idx="7">
+                  <c:v>8.4427586761035706E-2</c:v>
+                </c:pt>
+                <c:pt idx="8">
+                  <c:v>7.5615358984062797E-2</c:v>
+                </c:pt>
+                <c:pt idx="9">
+                  <c:v>7.8349163122480206E-2</c:v>
+                </c:pt>
+                <c:pt idx="10">
+                  <c:v>7.9322446924095305E-2</c:v>
+                </c:pt>
+                <c:pt idx="11">
+                  <c:v>8.0808863206158696E-2</c:v>
+                </c:pt>
+                <c:pt idx="12">
+                  <c:v>8.1106143295344504E-2</c:v>
+                </c:pt>
+                <c:pt idx="13">
+                  <c:v>8.1035128830508493E-2</c:v>
+                </c:pt>
+                <c:pt idx="14">
+                  <c:v>8.0366791908299998E-2</c:v>
+                </c:pt>
+                <c:pt idx="15">
+                  <c:v>7.9501157552356497E-2</c:v>
+                </c:pt>
+                <c:pt idx="16">
+                  <c:v>7.8591744942835995E-2</c:v>
+                </c:pt>
+                <c:pt idx="17">
+                  <c:v>8.2175158623147407E-2</c:v>
+                </c:pt>
+                <c:pt idx="18">
+                  <c:v>8.1555349395614901E-2</c:v>
+                </c:pt>
+                <c:pt idx="19">
+                  <c:v>7.9392196450919106E-2</c:v>
+                </c:pt>
+                <c:pt idx="20">
+                  <c:v>8.0554994766655702E-2</c:v>
+                </c:pt>
+                <c:pt idx="21">
+                  <c:v>8.0046292369697694E-2</c:v>
+                </c:pt>
+                <c:pt idx="22">
+                  <c:v>8.0085879671181803E-2</c:v>
+                </c:pt>
+                <c:pt idx="23">
+                  <c:v>7.8912812309616706E-2</c:v>
+                </c:pt>
+                <c:pt idx="24">
+                  <c:v>7.84571550850649E-2</c:v>
+                </c:pt>
+                <c:pt idx="25">
+                  <c:v>8.0375827268370503E-2</c:v>
+                </c:pt>
+                <c:pt idx="26">
+                  <c:v>7.8225046910746193E-2</c:v>
+                </c:pt>
+                <c:pt idx="27">
+                  <c:v>7.8407091296379405E-2</c:v>
+                </c:pt>
+                <c:pt idx="28">
+                  <c:v>7.7371428545581697E-2</c:v>
+                </c:pt>
+                <c:pt idx="29">
+                  <c:v>7.7836265703389806E-2</c:v>
+                </c:pt>
+                <c:pt idx="30">
+                  <c:v>7.8581447873438195E-2</c:v>
+                </c:pt>
+                <c:pt idx="31">
+                  <c:v>7.9803640574002493E-2</c:v>
+                </c:pt>
+                <c:pt idx="32">
+                  <c:v>7.7213382837592506E-2</c:v>
+                </c:pt>
+                <c:pt idx="33">
+                  <c:v>7.7300040243498402E-2</c:v>
+                </c:pt>
+                <c:pt idx="34">
+                  <c:v>7.7104459680556695E-2</c:v>
+                </c:pt>
+                <c:pt idx="35">
+                  <c:v>7.6768824066308E-2</c:v>
+                </c:pt>
+                <c:pt idx="36">
+                  <c:v>7.6486991581680097E-2</c:v>
+                </c:pt>
+                <c:pt idx="37">
+                  <c:v>7.6921063626412697E-2</c:v>
+                </c:pt>
+                <c:pt idx="38">
+                  <c:v>7.6335668178985294E-2</c:v>
+                </c:pt>
+                <c:pt idx="39">
+                  <c:v>7.6586441093001098E-2</c:v>
+                </c:pt>
+                <c:pt idx="40">
+                  <c:v>7.6629785872922102E-2</c:v>
+                </c:pt>
+                <c:pt idx="41">
+                  <c:v>7.6443157080709104E-2</c:v>
+                </c:pt>
+                <c:pt idx="42">
+                  <c:v>7.6482949658136706E-2</c:v>
+                </c:pt>
+                <c:pt idx="43">
+                  <c:v>7.6903090254717602E-2</c:v>
+                </c:pt>
+                <c:pt idx="44">
+                  <c:v>7.7052420114393297E-2</c:v>
+                </c:pt>
+                <c:pt idx="45">
+                  <c:v>7.6797905811213804E-2</c:v>
+                </c:pt>
+                <c:pt idx="46">
+                  <c:v>7.6976127877132206E-2</c:v>
+                </c:pt>
+                <c:pt idx="47">
+                  <c:v>7.6359490471837099E-2</c:v>
+                </c:pt>
+                <c:pt idx="48">
+                  <c:v>7.79129621370728E-2</c:v>
+                </c:pt>
+                <c:pt idx="49">
+                  <c:v>7.7149799957124704E-2</c:v>
+                </c:pt>
+                <c:pt idx="50">
+                  <c:v>7.8368773551710305E-2</c:v>
+                </c:pt>
+                <c:pt idx="51">
+                  <c:v>7.7641765035896898E-2</c:v>
+                </c:pt>
+                <c:pt idx="52">
+                  <c:v>7.6004757783817295E-2</c:v>
+                </c:pt>
+                <c:pt idx="53">
+                  <c:v>7.5840869127379695E-2</c:v>
+                </c:pt>
+                <c:pt idx="54">
+                  <c:v>7.6388645484028503E-2</c:v>
+                </c:pt>
+                <c:pt idx="55">
+                  <c:v>7.83334841107763E-2</c:v>
+                </c:pt>
+                <c:pt idx="56">
+                  <c:v>7.7759018797621093E-2</c:v>
+                </c:pt>
+                <c:pt idx="57">
+                  <c:v>7.6320228362374606E-2</c:v>
+                </c:pt>
+                <c:pt idx="58">
+                  <c:v>7.7497799978513596E-2</c:v>
+                </c:pt>
+                <c:pt idx="59">
+                  <c:v>7.6437362097079006E-2</c:v>
+                </c:pt>
+                <c:pt idx="60">
+                  <c:v>7.6844771529114897E-2</c:v>
+                </c:pt>
+                <c:pt idx="61">
+                  <c:v>7.6335527614854404E-2</c:v>
+                </c:pt>
+                <c:pt idx="62">
+                  <c:v>7.7174376038570303E-2</c:v>
+                </c:pt>
+                <c:pt idx="63">
+                  <c:v>7.6920243200761199E-2</c:v>
+                </c:pt>
+                <c:pt idx="64">
+                  <c:v>7.6902120538847096E-2</c:v>
+                </c:pt>
+                <c:pt idx="65">
+                  <c:v>7.5253525190025899E-2</c:v>
+                </c:pt>
+                <c:pt idx="66">
+                  <c:v>7.6114513088647501E-2</c:v>
+                </c:pt>
+                <c:pt idx="67">
+                  <c:v>7.6490866797135695E-2</c:v>
+                </c:pt>
+                <c:pt idx="68">
+                  <c:v>7.5985536485254093E-2</c:v>
+                </c:pt>
+                <c:pt idx="69">
+                  <c:v>7.5639130824006306E-2</c:v>
+                </c:pt>
+                <c:pt idx="70">
+                  <c:v>7.6888982134305506E-2</c:v>
+                </c:pt>
+                <c:pt idx="71">
+                  <c:v>7.6598293167220499E-2</c:v>
+                </c:pt>
+                <c:pt idx="72">
+                  <c:v>7.7360091290082603E-2</c:v>
+                </c:pt>
+                <c:pt idx="73">
+                  <c:v>7.5742811599389406E-2</c:v>
+                </c:pt>
+                <c:pt idx="74">
+                  <c:v>7.7936331006920795E-2</c:v>
+                </c:pt>
+                <c:pt idx="75">
+                  <c:v>7.5417793786974399E-2</c:v>
+                </c:pt>
+                <c:pt idx="76">
+                  <c:v>7.5584668316133502E-2</c:v>
+                </c:pt>
+                <c:pt idx="77">
+                  <c:v>7.7586846696537107E-2</c:v>
+                </c:pt>
+                <c:pt idx="78">
+                  <c:v>7.5994056675771901E-2</c:v>
+                </c:pt>
+                <c:pt idx="79">
+                  <c:v>7.9488076294688501E-2</c:v>
+                </c:pt>
+                <c:pt idx="80">
+                  <c:v>7.9641059022976607E-2</c:v>
+                </c:pt>
+                <c:pt idx="81">
+                  <c:v>7.9046800210606602E-2</c:v>
+                </c:pt>
+                <c:pt idx="82">
+                  <c:v>8.0939397000050803E-2</c:v>
+                </c:pt>
+                <c:pt idx="83">
+                  <c:v>7.9910878713340197E-2</c:v>
+                </c:pt>
+                <c:pt idx="84">
+                  <c:v>7.9447717175333804E-2</c:v>
+                </c:pt>
+                <c:pt idx="85">
+                  <c:v>7.8866740735812596E-2</c:v>
+                </c:pt>
+                <c:pt idx="86">
+                  <c:v>7.7448953632682102E-2</c:v>
+                </c:pt>
+                <c:pt idx="87">
+                  <c:v>7.9075647997288806E-2</c:v>
+                </c:pt>
+                <c:pt idx="88">
+                  <c:v>7.8444605747063106E-2</c:v>
+                </c:pt>
+                <c:pt idx="89">
+                  <c:v>7.8626473243232103E-2</c:v>
+                </c:pt>
+                <c:pt idx="90">
+                  <c:v>7.8918231852945497E-2</c:v>
+                </c:pt>
+                <c:pt idx="91">
+                  <c:v>8.0517177923802696E-2</c:v>
+                </c:pt>
+                <c:pt idx="92">
+                  <c:v>8.0768375257375097E-2</c:v>
+                </c:pt>
+                <c:pt idx="93">
+                  <c:v>7.9629889253325203E-2</c:v>
+                </c:pt>
+                <c:pt idx="94">
+                  <c:v>8.2846737925395E-2</c:v>
+                </c:pt>
+                <c:pt idx="95">
+                  <c:v>7.9475607972662093E-2</c:v>
+                </c:pt>
+                <c:pt idx="96">
+                  <c:v>8.4907771418085601E-2</c:v>
+                </c:pt>
+                <c:pt idx="97">
+                  <c:v>8.0749483143523607E-2</c:v>
+                </c:pt>
+                <c:pt idx="98">
+                  <c:v>8.2937993601716095E-2</c:v>
+                </c:pt>
+                <c:pt idx="99">
+                  <c:v>8.2296770754781298E-2</c:v>
+                </c:pt>
+                <c:pt idx="100">
+                  <c:v>8.28029514232001E-2</c:v>
+                </c:pt>
+                <c:pt idx="101">
+                  <c:v>8.4600204985163005E-2</c:v>
+                </c:pt>
+                <c:pt idx="102">
+                  <c:v>8.0370779323469199E-2</c:v>
+                </c:pt>
+                <c:pt idx="103">
+                  <c:v>7.9537782807269697E-2</c:v>
+                </c:pt>
+                <c:pt idx="104">
+                  <c:v>7.8458265522983295E-2</c:v>
+                </c:pt>
+                <c:pt idx="105">
+                  <c:v>8.1992145504943201E-2</c:v>
+                </c:pt>
+                <c:pt idx="106">
+                  <c:v>8.1135666464648801E-2</c:v>
+                </c:pt>
+                <c:pt idx="107">
+                  <c:v>8.05074925027119E-2</c:v>
+                </c:pt>
+                <c:pt idx="108">
+                  <c:v>8.1290616055909606E-2</c:v>
+                </c:pt>
+                <c:pt idx="109">
+                  <c:v>8.1973990028720495E-2</c:v>
+                </c:pt>
+                <c:pt idx="110">
+                  <c:v>8.1477574463358807E-2</c:v>
+                </c:pt>
+                <c:pt idx="111">
+                  <c:v>8.1974643690678806E-2</c:v>
+                </c:pt>
+                <c:pt idx="112">
+                  <c:v>8.1428430704836505E-2</c:v>
+                </c:pt>
+                <c:pt idx="113">
+                  <c:v>7.9227883600972701E-2</c:v>
+                </c:pt>
+                <c:pt idx="114">
+                  <c:v>8.3180946371235298E-2</c:v>
+                </c:pt>
+                <c:pt idx="115">
+                  <c:v>8.1640472470046493E-2</c:v>
+                </c:pt>
+                <c:pt idx="116">
+                  <c:v>8.2653558837730207E-2</c:v>
+                </c:pt>
+                <c:pt idx="117">
+                  <c:v>8.1831511142751903E-2</c:v>
+                </c:pt>
+                <c:pt idx="118">
+                  <c:v>8.1221162216936996E-2</c:v>
+                </c:pt>
+                <c:pt idx="119">
+                  <c:v>8.0041386469487399E-2</c:v>
+                </c:pt>
+                <c:pt idx="120">
+                  <c:v>8.2638242393762204E-2</c:v>
+                </c:pt>
+                <c:pt idx="121">
+                  <c:v>8.3611220977305903E-2</c:v>
+                </c:pt>
+                <c:pt idx="122">
+                  <c:v>8.1801117936015105E-2</c:v>
+                </c:pt>
+                <c:pt idx="123">
+                  <c:v>8.1090338832040795E-2</c:v>
+                </c:pt>
+                <c:pt idx="124">
+                  <c:v>8.3381654810950098E-2</c:v>
+                </c:pt>
+                <c:pt idx="125">
+                  <c:v>8.2655758644522098E-2</c:v>
+                </c:pt>
+                <c:pt idx="126">
+                  <c:v>8.2060324805933602E-2</c:v>
+                </c:pt>
+                <c:pt idx="127">
+                  <c:v>7.8081121796491501E-2</c:v>
+                </c:pt>
+                <c:pt idx="128">
+                  <c:v>8.0611618129545398E-2</c:v>
+                </c:pt>
+                <c:pt idx="129">
+                  <c:v>8.1529780083939601E-2</c:v>
+                </c:pt>
+                <c:pt idx="130">
+                  <c:v>8.1833390080523802E-2</c:v>
+                </c:pt>
+                <c:pt idx="131">
+                  <c:v>8.2201162447864198E-2</c:v>
+                </c:pt>
+                <c:pt idx="132">
+                  <c:v>8.0571495561852197E-2</c:v>
+                </c:pt>
+                <c:pt idx="133">
+                  <c:v>8.3051567657502406E-2</c:v>
+                </c:pt>
+                <c:pt idx="134">
+                  <c:v>8.3463376939911904E-2</c:v>
+                </c:pt>
+                <c:pt idx="135">
+                  <c:v>8.1264582939883506E-2</c:v>
+                </c:pt>
+                <c:pt idx="136">
+                  <c:v>8.3743008886558806E-2</c:v>
+                </c:pt>
+                <c:pt idx="137">
+                  <c:v>8.2596388122582506E-2</c:v>
+                </c:pt>
+                <c:pt idx="138">
+                  <c:v>8.2588652820364497E-2</c:v>
+                </c:pt>
+                <c:pt idx="139">
+                  <c:v>8.2057480223088397E-2</c:v>
+                </c:pt>
+                <c:pt idx="140">
+                  <c:v>8.0020677805371004E-2</c:v>
+                </c:pt>
+                <c:pt idx="141">
+                  <c:v>8.1311820568866294E-2</c:v>
+                </c:pt>
+                <c:pt idx="142">
+                  <c:v>8.2603798783743104E-2</c:v>
+                </c:pt>
+                <c:pt idx="143">
+                  <c:v>8.0534968286045394E-2</c:v>
+                </c:pt>
+                <c:pt idx="144">
+                  <c:v>8.1837678375472706E-2</c:v>
+                </c:pt>
+                <c:pt idx="145">
+                  <c:v>8.2022956042516901E-2</c:v>
+                </c:pt>
+                <c:pt idx="146">
+                  <c:v>8.1683671921536596E-2</c:v>
+                </c:pt>
+                <c:pt idx="147">
+                  <c:v>8.1924236264198994E-2</c:v>
+                </c:pt>
+                <c:pt idx="148">
+                  <c:v>8.1762266190411298E-2</c:v>
+                </c:pt>
+                <c:pt idx="149">
+                  <c:v>8.0534908364615798E-2</c:v>
+                </c:pt>
+                <c:pt idx="150">
+                  <c:v>8.3331992709202399E-2</c:v>
+                </c:pt>
+                <c:pt idx="151">
+                  <c:v>8.2915152933302594E-2</c:v>
+                </c:pt>
+                <c:pt idx="152">
+                  <c:v>8.1859509994911095E-2</c:v>
+                </c:pt>
+                <c:pt idx="153">
+                  <c:v>8.3548204813342006E-2</c:v>
+                </c:pt>
+                <c:pt idx="154">
+                  <c:v>8.0699173040378394E-2</c:v>
+                </c:pt>
+                <c:pt idx="155">
+                  <c:v>8.2416105552123101E-2</c:v>
+                </c:pt>
+                <c:pt idx="156">
+                  <c:v>8.0782752635147295E-2</c:v>
+                </c:pt>
+                <c:pt idx="157">
+                  <c:v>8.1873385730998602E-2</c:v>
+                </c:pt>
+                <c:pt idx="158">
+                  <c:v>8.2181265416070404E-2</c:v>
+                </c:pt>
+              </c:numCache>
+            </c:numRef>
+          </c:yVal>
+          <c:smooth val="0"/>
+        </c:ser>
+        <c:dLbls>
+          <c:showLegendKey val="0"/>
+          <c:showVal val="0"/>
+          <c:showCatName val="0"/>
+          <c:showSerName val="0"/>
+          <c:showPercent val="0"/>
+          <c:showBubbleSize val="0"/>
+        </c:dLbls>
+        <c:axId val="483675200"/>
+        <c:axId val="483675760"/>
+      </c:scatterChart>
+      <c:valAx>
+        <c:axId val="483675200"/>
+        <c:scaling>
+          <c:orientation val="minMax"/>
+        </c:scaling>
+        <c:delete val="0"/>
+        <c:axPos val="b"/>
+        <c:majorGridlines>
+          <c:spPr>
+            <a:ln w="9525" cap="flat" cmpd="sng" algn="ctr">
+              <a:solidFill>
+                <a:schemeClr val="tx1">
+                  <a:lumMod val="15000"/>
+                  <a:lumOff val="85000"/>
+                </a:schemeClr>
+              </a:solidFill>
+              <a:round/>
+            </a:ln>
+            <a:effectLst/>
+          </c:spPr>
+        </c:majorGridlines>
+        <c:title>
+          <c:tx>
+            <c:rich>
+              <a:bodyPr rot="0" spcFirstLastPara="1" vertOverflow="ellipsis" vert="horz" wrap="square" anchor="ctr" anchorCtr="1"/>
+              <a:lstStyle/>
+              <a:p>
+                <a:pPr>
+                  <a:defRPr sz="900" b="0" i="0" u="none" strike="noStrike" kern="1200" baseline="0">
+                    <a:solidFill>
+                      <a:schemeClr val="tx1">
+                        <a:lumMod val="65000"/>
+                        <a:lumOff val="35000"/>
+                      </a:schemeClr>
+                    </a:solidFill>
+                    <a:latin typeface="+mn-lt"/>
+                    <a:ea typeface="+mn-ea"/>
+                    <a:cs typeface="+mn-cs"/>
+                  </a:defRPr>
+                </a:pPr>
+                <a:r>
+                  <a:rPr lang="en-IN"/>
+                  <a:t>Training Time #Epochs</a:t>
+                </a:r>
+              </a:p>
+            </c:rich>
+          </c:tx>
+          <c:overlay val="0"/>
+          <c:spPr>
+            <a:noFill/>
+            <a:ln>
+              <a:noFill/>
+            </a:ln>
+            <a:effectLst/>
+          </c:spPr>
+          <c:txPr>
+            <a:bodyPr rot="0" spcFirstLastPara="1" vertOverflow="ellipsis" vert="horz" wrap="square" anchor="ctr" anchorCtr="1"/>
+            <a:lstStyle/>
+            <a:p>
+              <a:pPr>
+                <a:defRPr sz="900" b="0" i="0" u="none" strike="noStrike" kern="1200" baseline="0">
+                  <a:solidFill>
+                    <a:schemeClr val="tx1">
+                      <a:lumMod val="65000"/>
+                      <a:lumOff val="35000"/>
+                    </a:schemeClr>
+                  </a:solidFill>
+                  <a:latin typeface="+mn-lt"/>
+                  <a:ea typeface="+mn-ea"/>
+                  <a:cs typeface="+mn-cs"/>
+                </a:defRPr>
+              </a:pPr>
+              <a:endParaRPr lang="en-US"/>
+            </a:p>
+          </c:txPr>
+        </c:title>
+        <c:numFmt formatCode="General" sourceLinked="1"/>
+        <c:majorTickMark val="none"/>
+        <c:minorTickMark val="none"/>
+        <c:tickLblPos val="nextTo"/>
+        <c:spPr>
+          <a:noFill/>
+          <a:ln w="12700" cap="flat" cmpd="sng" algn="ctr">
+            <a:solidFill>
+              <a:schemeClr val="tx1">
+                <a:lumMod val="15000"/>
+                <a:lumOff val="85000"/>
+              </a:schemeClr>
+            </a:solidFill>
+            <a:round/>
+          </a:ln>
+          <a:effectLst/>
+        </c:spPr>
+        <c:txPr>
+          <a:bodyPr rot="-60000000" spcFirstLastPara="1" vertOverflow="ellipsis" vert="horz" wrap="square" anchor="ctr" anchorCtr="1"/>
+          <a:lstStyle/>
+          <a:p>
+            <a:pPr>
+              <a:defRPr sz="900" b="0" i="0" u="none" strike="noStrike" kern="1200" baseline="0">
+                <a:solidFill>
+                  <a:schemeClr val="tx1">
+                    <a:lumMod val="65000"/>
+                    <a:lumOff val="35000"/>
+                  </a:schemeClr>
+                </a:solidFill>
+                <a:latin typeface="+mn-lt"/>
+                <a:ea typeface="+mn-ea"/>
+                <a:cs typeface="+mn-cs"/>
+              </a:defRPr>
+            </a:pPr>
+            <a:endParaRPr lang="en-US"/>
+          </a:p>
+        </c:txPr>
+        <c:crossAx val="483675760"/>
+        <c:crosses val="autoZero"/>
+        <c:crossBetween val="midCat"/>
+      </c:valAx>
+      <c:valAx>
+        <c:axId val="483675760"/>
+        <c:scaling>
+          <c:orientation val="minMax"/>
+        </c:scaling>
+        <c:delete val="0"/>
+        <c:axPos val="l"/>
+        <c:majorGridlines>
+          <c:spPr>
+            <a:ln w="9525" cap="flat" cmpd="sng" algn="ctr">
+              <a:solidFill>
+                <a:schemeClr val="tx1">
+                  <a:lumMod val="15000"/>
+                  <a:lumOff val="85000"/>
+                </a:schemeClr>
+              </a:solidFill>
+              <a:round/>
+            </a:ln>
+            <a:effectLst/>
+          </c:spPr>
+        </c:majorGridlines>
+        <c:title>
+          <c:tx>
+            <c:rich>
+              <a:bodyPr rot="-5400000" spcFirstLastPara="1" vertOverflow="ellipsis" vert="horz" wrap="square" anchor="ctr" anchorCtr="1"/>
+              <a:lstStyle/>
+              <a:p>
+                <a:pPr>
+                  <a:defRPr sz="900" b="0" i="0" u="none" strike="noStrike" kern="1200" baseline="0">
+                    <a:solidFill>
+                      <a:schemeClr val="tx1">
+                        <a:lumMod val="65000"/>
+                        <a:lumOff val="35000"/>
+                      </a:schemeClr>
+                    </a:solidFill>
+                    <a:latin typeface="+mn-lt"/>
+                    <a:ea typeface="+mn-ea"/>
+                    <a:cs typeface="+mn-cs"/>
+                  </a:defRPr>
+                </a:pPr>
+                <a:r>
+                  <a:rPr lang="en-IN"/>
+                  <a:t>Error Rate</a:t>
+                </a:r>
+              </a:p>
+            </c:rich>
+          </c:tx>
+          <c:overlay val="0"/>
+          <c:spPr>
+            <a:noFill/>
+            <a:ln>
+              <a:noFill/>
+            </a:ln>
+            <a:effectLst/>
+          </c:spPr>
+          <c:txPr>
+            <a:bodyPr rot="-5400000" spcFirstLastPara="1" vertOverflow="ellipsis" vert="horz" wrap="square" anchor="ctr" anchorCtr="1"/>
+            <a:lstStyle/>
+            <a:p>
+              <a:pPr>
+                <a:defRPr sz="900" b="0" i="0" u="none" strike="noStrike" kern="1200" baseline="0">
+                  <a:solidFill>
+                    <a:schemeClr val="tx1">
+                      <a:lumMod val="65000"/>
+                      <a:lumOff val="35000"/>
+                    </a:schemeClr>
+                  </a:solidFill>
+                  <a:latin typeface="+mn-lt"/>
+                  <a:ea typeface="+mn-ea"/>
+                  <a:cs typeface="+mn-cs"/>
+                </a:defRPr>
+              </a:pPr>
+              <a:endParaRPr lang="en-US"/>
+            </a:p>
+          </c:txPr>
+        </c:title>
+        <c:numFmt formatCode="General" sourceLinked="1"/>
+        <c:majorTickMark val="none"/>
+        <c:minorTickMark val="none"/>
+        <c:tickLblPos val="nextTo"/>
+        <c:spPr>
+          <a:noFill/>
+          <a:ln>
+            <a:noFill/>
+          </a:ln>
+          <a:effectLst/>
+        </c:spPr>
+        <c:txPr>
+          <a:bodyPr rot="-60000000" spcFirstLastPara="1" vertOverflow="ellipsis" vert="horz" wrap="square" anchor="ctr" anchorCtr="1"/>
+          <a:lstStyle/>
+          <a:p>
+            <a:pPr>
+              <a:defRPr sz="900" b="0" i="0" u="none" strike="noStrike" kern="1200" baseline="0">
+                <a:solidFill>
+                  <a:schemeClr val="tx1">
+                    <a:lumMod val="65000"/>
+                    <a:lumOff val="35000"/>
+                  </a:schemeClr>
+                </a:solidFill>
+                <a:latin typeface="+mn-lt"/>
+                <a:ea typeface="+mn-ea"/>
+                <a:cs typeface="+mn-cs"/>
+              </a:defRPr>
+            </a:pPr>
+            <a:endParaRPr lang="en-US"/>
+          </a:p>
+        </c:txPr>
+        <c:crossAx val="483675200"/>
+        <c:crosses val="autoZero"/>
+        <c:crossBetween val="midCat"/>
       </c:valAx>
       <c:spPr>
         <a:noFill/>
@@ -1233,6 +4394,86 @@
 </cs:colorStyle>
 </file>
 
+<file path=word/charts/colors2.xml><?xml version="1.0" encoding="utf-8"?>
+<cs:colorStyle xmlns:cs="http://schemas.microsoft.com/office/drawing/2012/chartStyle" xmlns:a="http://schemas.openxmlformats.org/drawingml/2006/main" meth="cycle" id="10">
+  <a:schemeClr val="accent1"/>
+  <a:schemeClr val="accent2"/>
+  <a:schemeClr val="accent3"/>
+  <a:schemeClr val="accent4"/>
+  <a:schemeClr val="accent5"/>
+  <a:schemeClr val="accent6"/>
+  <cs:variation/>
+  <cs:variation>
+    <a:lumMod val="60000"/>
+  </cs:variation>
+  <cs:variation>
+    <a:lumMod val="80000"/>
+    <a:lumOff val="20000"/>
+  </cs:variation>
+  <cs:variation>
+    <a:lumMod val="80000"/>
+  </cs:variation>
+  <cs:variation>
+    <a:lumMod val="60000"/>
+    <a:lumOff val="40000"/>
+  </cs:variation>
+  <cs:variation>
+    <a:lumMod val="50000"/>
+  </cs:variation>
+  <cs:variation>
+    <a:lumMod val="70000"/>
+    <a:lumOff val="30000"/>
+  </cs:variation>
+  <cs:variation>
+    <a:lumMod val="70000"/>
+  </cs:variation>
+  <cs:variation>
+    <a:lumMod val="50000"/>
+    <a:lumOff val="50000"/>
+  </cs:variation>
+</cs:colorStyle>
+</file>
+
+<file path=word/charts/colors3.xml><?xml version="1.0" encoding="utf-8"?>
+<cs:colorStyle xmlns:cs="http://schemas.microsoft.com/office/drawing/2012/chartStyle" xmlns:a="http://schemas.openxmlformats.org/drawingml/2006/main" meth="cycle" id="10">
+  <a:schemeClr val="accent1"/>
+  <a:schemeClr val="accent2"/>
+  <a:schemeClr val="accent3"/>
+  <a:schemeClr val="accent4"/>
+  <a:schemeClr val="accent5"/>
+  <a:schemeClr val="accent6"/>
+  <cs:variation/>
+  <cs:variation>
+    <a:lumMod val="60000"/>
+  </cs:variation>
+  <cs:variation>
+    <a:lumMod val="80000"/>
+    <a:lumOff val="20000"/>
+  </cs:variation>
+  <cs:variation>
+    <a:lumMod val="80000"/>
+  </cs:variation>
+  <cs:variation>
+    <a:lumMod val="60000"/>
+    <a:lumOff val="40000"/>
+  </cs:variation>
+  <cs:variation>
+    <a:lumMod val="50000"/>
+  </cs:variation>
+  <cs:variation>
+    <a:lumMod val="70000"/>
+    <a:lumOff val="30000"/>
+  </cs:variation>
+  <cs:variation>
+    <a:lumMod val="70000"/>
+  </cs:variation>
+  <cs:variation>
+    <a:lumMod val="50000"/>
+    <a:lumOff val="50000"/>
+  </cs:variation>
+</cs:colorStyle>
+</file>
+
 <file path=word/charts/style1.xml><?xml version="1.0" encoding="utf-8"?>
 <cs:chartStyle xmlns:cs="http://schemas.microsoft.com/office/drawing/2012/chartStyle" xmlns:a="http://schemas.openxmlformats.org/drawingml/2006/main" id="227">
   <cs:axisTitle>
@@ -1745,6 +4986,1024 @@
         <a:noFill/>
       </a:ln>
     </cs:spPr>
+  </cs:wall>
+</cs:chartStyle>
+</file>
+
+<file path=word/charts/style2.xml><?xml version="1.0" encoding="utf-8"?>
+<cs:chartStyle xmlns:cs="http://schemas.microsoft.com/office/drawing/2012/chartStyle" xmlns:a="http://schemas.openxmlformats.org/drawingml/2006/main" id="240">
+  <cs:axisTitle>
+    <cs:lnRef idx="0"/>
+    <cs:fillRef idx="0"/>
+    <cs:effectRef idx="0"/>
+    <cs:fontRef idx="minor">
+      <a:schemeClr val="tx1">
+        <a:lumMod val="65000"/>
+        <a:lumOff val="35000"/>
+      </a:schemeClr>
+    </cs:fontRef>
+    <cs:defRPr sz="1000" kern="1200"/>
+  </cs:axisTitle>
+  <cs:categoryAxis>
+    <cs:lnRef idx="0"/>
+    <cs:fillRef idx="0"/>
+    <cs:effectRef idx="0"/>
+    <cs:fontRef idx="minor">
+      <a:schemeClr val="tx1">
+        <a:lumMod val="65000"/>
+        <a:lumOff val="35000"/>
+      </a:schemeClr>
+    </cs:fontRef>
+    <cs:spPr>
+      <a:ln w="9525" cap="flat" cmpd="sng" algn="ctr">
+        <a:solidFill>
+          <a:schemeClr val="tx1">
+            <a:lumMod val="25000"/>
+            <a:lumOff val="75000"/>
+          </a:schemeClr>
+        </a:solidFill>
+        <a:round/>
+      </a:ln>
+    </cs:spPr>
+    <cs:defRPr sz="900" kern="1200"/>
+  </cs:categoryAxis>
+  <cs:chartArea mods="allowNoFillOverride allowNoLineOverride">
+    <cs:lnRef idx="0"/>
+    <cs:fillRef idx="0"/>
+    <cs:effectRef idx="0"/>
+    <cs:fontRef idx="minor">
+      <a:schemeClr val="tx1"/>
+    </cs:fontRef>
+    <cs:spPr>
+      <a:solidFill>
+        <a:schemeClr val="bg1"/>
+      </a:solidFill>
+      <a:ln w="9525" cap="flat" cmpd="sng" algn="ctr">
+        <a:solidFill>
+          <a:schemeClr val="tx1">
+            <a:lumMod val="15000"/>
+            <a:lumOff val="85000"/>
+          </a:schemeClr>
+        </a:solidFill>
+        <a:round/>
+      </a:ln>
+    </cs:spPr>
+    <cs:defRPr sz="1000" kern="1200"/>
+  </cs:chartArea>
+  <cs:dataLabel>
+    <cs:lnRef idx="0"/>
+    <cs:fillRef idx="0"/>
+    <cs:effectRef idx="0"/>
+    <cs:fontRef idx="minor">
+      <a:schemeClr val="tx1">
+        <a:lumMod val="75000"/>
+        <a:lumOff val="25000"/>
+      </a:schemeClr>
+    </cs:fontRef>
+    <cs:defRPr sz="900" kern="1200"/>
+  </cs:dataLabel>
+  <cs:dataLabelCallout>
+    <cs:lnRef idx="0"/>
+    <cs:fillRef idx="0"/>
+    <cs:effectRef idx="0"/>
+    <cs:fontRef idx="minor">
+      <a:schemeClr val="dk1">
+        <a:lumMod val="65000"/>
+        <a:lumOff val="35000"/>
+      </a:schemeClr>
+    </cs:fontRef>
+    <cs:spPr>
+      <a:solidFill>
+        <a:schemeClr val="lt1"/>
+      </a:solidFill>
+      <a:ln>
+        <a:solidFill>
+          <a:schemeClr val="dk1">
+            <a:lumMod val="25000"/>
+            <a:lumOff val="75000"/>
+          </a:schemeClr>
+        </a:solidFill>
+      </a:ln>
+    </cs:spPr>
+    <cs:defRPr sz="900" kern="1200"/>
+    <cs:bodyPr rot="0" spcFirstLastPara="1" vertOverflow="clip" horzOverflow="clip" vert="horz" wrap="square" lIns="36576" tIns="18288" rIns="36576" bIns="18288" anchor="ctr" anchorCtr="1">
+      <a:spAutoFit/>
+    </cs:bodyPr>
+  </cs:dataLabelCallout>
+  <cs:dataPoint>
+    <cs:lnRef idx="0"/>
+    <cs:fillRef idx="1">
+      <cs:styleClr val="auto"/>
+    </cs:fillRef>
+    <cs:effectRef idx="0"/>
+    <cs:fontRef idx="minor">
+      <a:schemeClr val="tx1"/>
+    </cs:fontRef>
+  </cs:dataPoint>
+  <cs:dataPoint3D>
+    <cs:lnRef idx="0"/>
+    <cs:fillRef idx="1">
+      <cs:styleClr val="auto"/>
+    </cs:fillRef>
+    <cs:effectRef idx="0"/>
+    <cs:fontRef idx="minor">
+      <a:schemeClr val="tx1"/>
+    </cs:fontRef>
+  </cs:dataPoint3D>
+  <cs:dataPointLine>
+    <cs:lnRef idx="0">
+      <cs:styleClr val="auto"/>
+    </cs:lnRef>
+    <cs:fillRef idx="1"/>
+    <cs:effectRef idx="0"/>
+    <cs:fontRef idx="minor">
+      <a:schemeClr val="tx1"/>
+    </cs:fontRef>
+    <cs:spPr>
+      <a:ln w="19050" cap="rnd">
+        <a:solidFill>
+          <a:schemeClr val="phClr"/>
+        </a:solidFill>
+        <a:round/>
+      </a:ln>
+    </cs:spPr>
+  </cs:dataPointLine>
+  <cs:dataPointMarker>
+    <cs:lnRef idx="0">
+      <cs:styleClr val="auto"/>
+    </cs:lnRef>
+    <cs:fillRef idx="1">
+      <cs:styleClr val="auto"/>
+    </cs:fillRef>
+    <cs:effectRef idx="0"/>
+    <cs:fontRef idx="minor">
+      <a:schemeClr val="tx1"/>
+    </cs:fontRef>
+    <cs:spPr>
+      <a:ln w="9525">
+        <a:solidFill>
+          <a:schemeClr val="phClr"/>
+        </a:solidFill>
+      </a:ln>
+    </cs:spPr>
+  </cs:dataPointMarker>
+  <cs:dataPointMarkerLayout symbol="circle" size="5"/>
+  <cs:dataPointWireframe>
+    <cs:lnRef idx="0">
+      <cs:styleClr val="auto"/>
+    </cs:lnRef>
+    <cs:fillRef idx="0"/>
+    <cs:effectRef idx="0"/>
+    <cs:fontRef idx="minor">
+      <a:schemeClr val="dk1"/>
+    </cs:fontRef>
+    <cs:spPr>
+      <a:ln w="9525" cap="rnd">
+        <a:solidFill>
+          <a:schemeClr val="phClr"/>
+        </a:solidFill>
+        <a:round/>
+      </a:ln>
+    </cs:spPr>
+  </cs:dataPointWireframe>
+  <cs:dataTable>
+    <cs:lnRef idx="0"/>
+    <cs:fillRef idx="0"/>
+    <cs:effectRef idx="0"/>
+    <cs:fontRef idx="minor">
+      <a:schemeClr val="tx1">
+        <a:lumMod val="65000"/>
+        <a:lumOff val="35000"/>
+      </a:schemeClr>
+    </cs:fontRef>
+    <cs:spPr>
+      <a:noFill/>
+      <a:ln w="9525" cap="flat" cmpd="sng" algn="ctr">
+        <a:solidFill>
+          <a:schemeClr val="tx1">
+            <a:lumMod val="15000"/>
+            <a:lumOff val="85000"/>
+          </a:schemeClr>
+        </a:solidFill>
+        <a:round/>
+      </a:ln>
+    </cs:spPr>
+    <cs:defRPr sz="900" kern="1200"/>
+  </cs:dataTable>
+  <cs:downBar>
+    <cs:lnRef idx="0"/>
+    <cs:fillRef idx="0"/>
+    <cs:effectRef idx="0"/>
+    <cs:fontRef idx="minor">
+      <a:schemeClr val="tx1"/>
+    </cs:fontRef>
+    <cs:spPr>
+      <a:solidFill>
+        <a:schemeClr val="dk1">
+          <a:lumMod val="75000"/>
+          <a:lumOff val="25000"/>
+        </a:schemeClr>
+      </a:solidFill>
+      <a:ln w="9525" cap="flat" cmpd="sng" algn="ctr">
+        <a:solidFill>
+          <a:schemeClr val="tx1">
+            <a:lumMod val="65000"/>
+            <a:lumOff val="35000"/>
+          </a:schemeClr>
+        </a:solidFill>
+        <a:round/>
+      </a:ln>
+    </cs:spPr>
+  </cs:downBar>
+  <cs:dropLine>
+    <cs:lnRef idx="0"/>
+    <cs:fillRef idx="0"/>
+    <cs:effectRef idx="0"/>
+    <cs:fontRef idx="minor">
+      <a:schemeClr val="tx1"/>
+    </cs:fontRef>
+    <cs:spPr>
+      <a:ln w="9525" cap="flat" cmpd="sng" algn="ctr">
+        <a:solidFill>
+          <a:schemeClr val="tx1">
+            <a:lumMod val="35000"/>
+            <a:lumOff val="65000"/>
+          </a:schemeClr>
+        </a:solidFill>
+        <a:round/>
+      </a:ln>
+    </cs:spPr>
+  </cs:dropLine>
+  <cs:errorBar>
+    <cs:lnRef idx="0"/>
+    <cs:fillRef idx="0"/>
+    <cs:effectRef idx="0"/>
+    <cs:fontRef idx="minor">
+      <a:schemeClr val="tx1"/>
+    </cs:fontRef>
+    <cs:spPr>
+      <a:ln w="9525" cap="flat" cmpd="sng" algn="ctr">
+        <a:solidFill>
+          <a:schemeClr val="tx1">
+            <a:lumMod val="65000"/>
+            <a:lumOff val="35000"/>
+          </a:schemeClr>
+        </a:solidFill>
+        <a:round/>
+      </a:ln>
+    </cs:spPr>
+  </cs:errorBar>
+  <cs:floor>
+    <cs:lnRef idx="0"/>
+    <cs:fillRef idx="0"/>
+    <cs:effectRef idx="0"/>
+    <cs:fontRef idx="minor">
+      <a:schemeClr val="tx1"/>
+    </cs:fontRef>
+    <cs:spPr>
+      <a:noFill/>
+      <a:ln>
+        <a:noFill/>
+      </a:ln>
+    </cs:spPr>
+  </cs:floor>
+  <cs:gridlineMajor>
+    <cs:lnRef idx="0"/>
+    <cs:fillRef idx="0"/>
+    <cs:effectRef idx="0"/>
+    <cs:fontRef idx="minor">
+      <a:schemeClr val="tx1"/>
+    </cs:fontRef>
+    <cs:spPr>
+      <a:ln w="9525" cap="flat" cmpd="sng" algn="ctr">
+        <a:solidFill>
+          <a:schemeClr val="tx1">
+            <a:lumMod val="15000"/>
+            <a:lumOff val="85000"/>
+          </a:schemeClr>
+        </a:solidFill>
+        <a:round/>
+      </a:ln>
+    </cs:spPr>
+  </cs:gridlineMajor>
+  <cs:gridlineMinor>
+    <cs:lnRef idx="0"/>
+    <cs:fillRef idx="0"/>
+    <cs:effectRef idx="0"/>
+    <cs:fontRef idx="minor">
+      <a:schemeClr val="tx1"/>
+    </cs:fontRef>
+    <cs:spPr>
+      <a:ln w="9525" cap="flat" cmpd="sng" algn="ctr">
+        <a:solidFill>
+          <a:schemeClr val="tx1">
+            <a:lumMod val="5000"/>
+            <a:lumOff val="95000"/>
+          </a:schemeClr>
+        </a:solidFill>
+        <a:round/>
+      </a:ln>
+    </cs:spPr>
+  </cs:gridlineMinor>
+  <cs:hiLoLine>
+    <cs:lnRef idx="0"/>
+    <cs:fillRef idx="0"/>
+    <cs:effectRef idx="0"/>
+    <cs:fontRef idx="minor">
+      <a:schemeClr val="tx1"/>
+    </cs:fontRef>
+    <cs:spPr>
+      <a:ln w="9525" cap="flat" cmpd="sng" algn="ctr">
+        <a:solidFill>
+          <a:schemeClr val="tx1">
+            <a:lumMod val="50000"/>
+            <a:lumOff val="50000"/>
+          </a:schemeClr>
+        </a:solidFill>
+        <a:round/>
+      </a:ln>
+    </cs:spPr>
+  </cs:hiLoLine>
+  <cs:leaderLine>
+    <cs:lnRef idx="0"/>
+    <cs:fillRef idx="0"/>
+    <cs:effectRef idx="0"/>
+    <cs:fontRef idx="minor">
+      <a:schemeClr val="tx1"/>
+    </cs:fontRef>
+    <cs:spPr>
+      <a:ln w="9525" cap="flat" cmpd="sng" algn="ctr">
+        <a:solidFill>
+          <a:schemeClr val="tx1">
+            <a:lumMod val="35000"/>
+            <a:lumOff val="65000"/>
+          </a:schemeClr>
+        </a:solidFill>
+        <a:round/>
+      </a:ln>
+    </cs:spPr>
+  </cs:leaderLine>
+  <cs:legend>
+    <cs:lnRef idx="0"/>
+    <cs:fillRef idx="0"/>
+    <cs:effectRef idx="0"/>
+    <cs:fontRef idx="minor">
+      <a:schemeClr val="tx1">
+        <a:lumMod val="65000"/>
+        <a:lumOff val="35000"/>
+      </a:schemeClr>
+    </cs:fontRef>
+    <cs:defRPr sz="900" kern="1200"/>
+  </cs:legend>
+  <cs:plotArea mods="allowNoFillOverride allowNoLineOverride">
+    <cs:lnRef idx="0"/>
+    <cs:fillRef idx="0"/>
+    <cs:effectRef idx="0"/>
+    <cs:fontRef idx="minor">
+      <a:schemeClr val="tx1"/>
+    </cs:fontRef>
+  </cs:plotArea>
+  <cs:plotArea3D mods="allowNoFillOverride allowNoLineOverride">
+    <cs:lnRef idx="0"/>
+    <cs:fillRef idx="0"/>
+    <cs:effectRef idx="0"/>
+    <cs:fontRef idx="minor">
+      <a:schemeClr val="tx1"/>
+    </cs:fontRef>
+  </cs:plotArea3D>
+  <cs:seriesAxis>
+    <cs:lnRef idx="0"/>
+    <cs:fillRef idx="0"/>
+    <cs:effectRef idx="0"/>
+    <cs:fontRef idx="minor">
+      <a:schemeClr val="tx1">
+        <a:lumMod val="65000"/>
+        <a:lumOff val="35000"/>
+      </a:schemeClr>
+    </cs:fontRef>
+    <cs:defRPr sz="900" kern="1200"/>
+  </cs:seriesAxis>
+  <cs:seriesLine>
+    <cs:lnRef idx="0"/>
+    <cs:fillRef idx="0"/>
+    <cs:effectRef idx="0"/>
+    <cs:fontRef idx="minor">
+      <a:schemeClr val="tx1"/>
+    </cs:fontRef>
+    <cs:spPr>
+      <a:ln w="9525" cap="flat" cmpd="sng" algn="ctr">
+        <a:solidFill>
+          <a:schemeClr val="tx1">
+            <a:lumMod val="35000"/>
+            <a:lumOff val="65000"/>
+          </a:schemeClr>
+        </a:solidFill>
+        <a:round/>
+      </a:ln>
+    </cs:spPr>
+  </cs:seriesLine>
+  <cs:title>
+    <cs:lnRef idx="0"/>
+    <cs:fillRef idx="0"/>
+    <cs:effectRef idx="0"/>
+    <cs:fontRef idx="minor">
+      <a:schemeClr val="tx1">
+        <a:lumMod val="65000"/>
+        <a:lumOff val="35000"/>
+      </a:schemeClr>
+    </cs:fontRef>
+    <cs:defRPr sz="1400" b="0" kern="1200" spc="0" baseline="0"/>
+  </cs:title>
+  <cs:trendline>
+    <cs:lnRef idx="0">
+      <cs:styleClr val="auto"/>
+    </cs:lnRef>
+    <cs:fillRef idx="0"/>
+    <cs:effectRef idx="0"/>
+    <cs:fontRef idx="minor">
+      <a:schemeClr val="tx1"/>
+    </cs:fontRef>
+    <cs:spPr>
+      <a:ln w="19050" cap="rnd">
+        <a:solidFill>
+          <a:schemeClr val="phClr"/>
+        </a:solidFill>
+        <a:prstDash val="sysDot"/>
+      </a:ln>
+    </cs:spPr>
+  </cs:trendline>
+  <cs:trendlineLabel>
+    <cs:lnRef idx="0"/>
+    <cs:fillRef idx="0"/>
+    <cs:effectRef idx="0"/>
+    <cs:fontRef idx="minor">
+      <a:schemeClr val="tx1">
+        <a:lumMod val="65000"/>
+        <a:lumOff val="35000"/>
+      </a:schemeClr>
+    </cs:fontRef>
+    <cs:defRPr sz="900" kern="1200"/>
+  </cs:trendlineLabel>
+  <cs:upBar>
+    <cs:lnRef idx="0"/>
+    <cs:fillRef idx="0"/>
+    <cs:effectRef idx="0"/>
+    <cs:fontRef idx="minor">
+      <a:schemeClr val="tx1"/>
+    </cs:fontRef>
+    <cs:spPr>
+      <a:solidFill>
+        <a:schemeClr val="lt1"/>
+      </a:solidFill>
+      <a:ln w="9525" cap="flat" cmpd="sng" algn="ctr">
+        <a:solidFill>
+          <a:schemeClr val="tx1">
+            <a:lumMod val="65000"/>
+            <a:lumOff val="35000"/>
+          </a:schemeClr>
+        </a:solidFill>
+        <a:round/>
+      </a:ln>
+    </cs:spPr>
+  </cs:upBar>
+  <cs:valueAxis>
+    <cs:lnRef idx="0"/>
+    <cs:fillRef idx="0"/>
+    <cs:effectRef idx="0"/>
+    <cs:fontRef idx="minor">
+      <a:schemeClr val="tx1">
+        <a:lumMod val="65000"/>
+        <a:lumOff val="35000"/>
+      </a:schemeClr>
+    </cs:fontRef>
+    <cs:spPr>
+      <a:ln w="9525" cap="flat" cmpd="sng" algn="ctr">
+        <a:solidFill>
+          <a:schemeClr val="tx1">
+            <a:lumMod val="25000"/>
+            <a:lumOff val="75000"/>
+          </a:schemeClr>
+        </a:solidFill>
+        <a:round/>
+      </a:ln>
+    </cs:spPr>
+    <cs:defRPr sz="900" kern="1200"/>
+  </cs:valueAxis>
+  <cs:wall>
+    <cs:lnRef idx="0"/>
+    <cs:fillRef idx="0"/>
+    <cs:effectRef idx="0"/>
+    <cs:fontRef idx="minor">
+      <a:schemeClr val="tx1"/>
+    </cs:fontRef>
+    <cs:spPr>
+      <a:noFill/>
+      <a:ln>
+        <a:noFill/>
+      </a:ln>
+    </cs:spPr>
+  </cs:wall>
+</cs:chartStyle>
+</file>
+
+<file path=word/charts/style3.xml><?xml version="1.0" encoding="utf-8"?>
+<cs:chartStyle xmlns:cs="http://schemas.microsoft.com/office/drawing/2012/chartStyle" xmlns:a="http://schemas.openxmlformats.org/drawingml/2006/main" id="343">
+  <cs:axisTitle>
+    <cs:lnRef idx="0"/>
+    <cs:fillRef idx="0"/>
+    <cs:effectRef idx="0"/>
+    <cs:fontRef idx="minor">
+      <a:schemeClr val="tx1">
+        <a:lumMod val="65000"/>
+        <a:lumOff val="35000"/>
+      </a:schemeClr>
+    </cs:fontRef>
+    <cs:defRPr sz="900" kern="1200"/>
+  </cs:axisTitle>
+  <cs:categoryAxis>
+    <cs:lnRef idx="0"/>
+    <cs:fillRef idx="0"/>
+    <cs:effectRef idx="0"/>
+    <cs:fontRef idx="minor">
+      <a:schemeClr val="tx1">
+        <a:lumMod val="65000"/>
+        <a:lumOff val="35000"/>
+      </a:schemeClr>
+    </cs:fontRef>
+    <cs:spPr>
+      <a:ln w="12700" cap="flat" cmpd="sng" algn="ctr">
+        <a:solidFill>
+          <a:schemeClr val="tx1">
+            <a:lumMod val="15000"/>
+            <a:lumOff val="85000"/>
+          </a:schemeClr>
+        </a:solidFill>
+        <a:round/>
+      </a:ln>
+    </cs:spPr>
+    <cs:defRPr sz="900" kern="1200"/>
+  </cs:categoryAxis>
+  <cs:chartArea mods="allowNoFillOverride allowNoLineOverride">
+    <cs:lnRef idx="0"/>
+    <cs:fillRef idx="0"/>
+    <cs:effectRef idx="0"/>
+    <cs:fontRef idx="minor">
+      <a:schemeClr val="tx2"/>
+    </cs:fontRef>
+    <cs:spPr>
+      <a:solidFill>
+        <a:schemeClr val="bg1"/>
+      </a:solidFill>
+      <a:ln w="9525" cap="flat" cmpd="sng" algn="ctr">
+        <a:solidFill>
+          <a:schemeClr val="tx1">
+            <a:lumMod val="15000"/>
+            <a:lumOff val="85000"/>
+          </a:schemeClr>
+        </a:solidFill>
+        <a:round/>
+      </a:ln>
+    </cs:spPr>
+    <cs:defRPr sz="900" kern="1200"/>
+  </cs:chartArea>
+  <cs:dataLabel>
+    <cs:lnRef idx="0"/>
+    <cs:fillRef idx="0"/>
+    <cs:effectRef idx="0"/>
+    <cs:fontRef idx="minor">
+      <a:schemeClr val="tx1">
+        <a:lumMod val="75000"/>
+        <a:lumOff val="25000"/>
+      </a:schemeClr>
+    </cs:fontRef>
+    <cs:defRPr sz="900" kern="1200"/>
+  </cs:dataLabel>
+  <cs:dataLabelCallout>
+    <cs:lnRef idx="0"/>
+    <cs:fillRef idx="0"/>
+    <cs:effectRef idx="0"/>
+    <cs:fontRef idx="minor">
+      <a:schemeClr val="dk1">
+        <a:lumMod val="65000"/>
+        <a:lumOff val="35000"/>
+      </a:schemeClr>
+    </cs:fontRef>
+    <cs:spPr>
+      <a:solidFill>
+        <a:schemeClr val="lt1"/>
+      </a:solidFill>
+      <a:ln>
+        <a:solidFill>
+          <a:schemeClr val="dk1">
+            <a:lumMod val="25000"/>
+            <a:lumOff val="75000"/>
+          </a:schemeClr>
+        </a:solidFill>
+      </a:ln>
+    </cs:spPr>
+    <cs:defRPr sz="900" kern="1200"/>
+    <cs:bodyPr rot="0" spcFirstLastPara="1" vertOverflow="clip" horzOverflow="clip" vert="horz" wrap="square" lIns="36576" tIns="18288" rIns="36576" bIns="18288" anchor="ctr" anchorCtr="1">
+      <a:spAutoFit/>
+    </cs:bodyPr>
+  </cs:dataLabelCallout>
+  <cs:dataPoint>
+    <cs:lnRef idx="0"/>
+    <cs:fillRef idx="3">
+      <cs:styleClr val="auto"/>
+    </cs:fillRef>
+    <cs:effectRef idx="3"/>
+    <cs:fontRef idx="minor">
+      <a:schemeClr val="tx1"/>
+    </cs:fontRef>
+  </cs:dataPoint>
+  <cs:dataPoint3D>
+    <cs:lnRef idx="0"/>
+    <cs:fillRef idx="3">
+      <cs:styleClr val="auto"/>
+    </cs:fillRef>
+    <cs:effectRef idx="3"/>
+    <cs:fontRef idx="minor">
+      <a:schemeClr val="tx1"/>
+    </cs:fontRef>
+  </cs:dataPoint3D>
+  <cs:dataPointLine>
+    <cs:lnRef idx="0">
+      <cs:styleClr val="auto"/>
+    </cs:lnRef>
+    <cs:fillRef idx="3"/>
+    <cs:effectRef idx="3"/>
+    <cs:fontRef idx="minor">
+      <a:schemeClr val="tx1"/>
+    </cs:fontRef>
+    <cs:spPr>
+      <a:ln w="9525" cap="rnd">
+        <a:solidFill>
+          <a:schemeClr val="phClr"/>
+        </a:solidFill>
+        <a:round/>
+      </a:ln>
+    </cs:spPr>
+  </cs:dataPointLine>
+  <cs:dataPointMarker>
+    <cs:lnRef idx="0">
+      <cs:styleClr val="auto"/>
+    </cs:lnRef>
+    <cs:fillRef idx="3">
+      <cs:styleClr val="auto"/>
+    </cs:fillRef>
+    <cs:effectRef idx="3"/>
+    <cs:fontRef idx="minor">
+      <a:schemeClr val="tx1"/>
+    </cs:fontRef>
+    <cs:spPr>
+      <a:ln w="9525" cap="rnd">
+        <a:solidFill>
+          <a:schemeClr val="phClr"/>
+        </a:solidFill>
+        <a:round/>
+      </a:ln>
+    </cs:spPr>
+  </cs:dataPointMarker>
+  <cs:dataPointMarkerLayout symbol="circle" size="6"/>
+  <cs:dataPointWireframe>
+    <cs:lnRef idx="0">
+      <cs:styleClr val="auto"/>
+    </cs:lnRef>
+    <cs:fillRef idx="3"/>
+    <cs:effectRef idx="3"/>
+    <cs:fontRef idx="minor">
+      <a:schemeClr val="tx1"/>
+    </cs:fontRef>
+    <cs:spPr>
+      <a:ln w="9525" cap="rnd">
+        <a:solidFill>
+          <a:schemeClr val="phClr"/>
+        </a:solidFill>
+        <a:round/>
+      </a:ln>
+    </cs:spPr>
+  </cs:dataPointWireframe>
+  <cs:dataTable>
+    <cs:lnRef idx="0"/>
+    <cs:fillRef idx="0"/>
+    <cs:effectRef idx="0"/>
+    <cs:fontRef idx="minor">
+      <a:schemeClr val="tx1">
+        <a:lumMod val="65000"/>
+        <a:lumOff val="35000"/>
+      </a:schemeClr>
+    </cs:fontRef>
+    <cs:spPr>
+      <a:noFill/>
+      <a:ln w="9525" cap="flat" cmpd="sng" algn="ctr">
+        <a:solidFill>
+          <a:schemeClr val="tx1">
+            <a:lumMod val="15000"/>
+            <a:lumOff val="85000"/>
+          </a:schemeClr>
+        </a:solidFill>
+        <a:round/>
+      </a:ln>
+    </cs:spPr>
+    <cs:defRPr sz="900" kern="1200"/>
+  </cs:dataTable>
+  <cs:downBar>
+    <cs:lnRef idx="0"/>
+    <cs:fillRef idx="0"/>
+    <cs:effectRef idx="0"/>
+    <cs:fontRef idx="minor">
+      <a:schemeClr val="dk1"/>
+    </cs:fontRef>
+    <cs:spPr>
+      <a:solidFill>
+        <a:schemeClr val="dk1">
+          <a:lumMod val="65000"/>
+          <a:lumOff val="35000"/>
+        </a:schemeClr>
+      </a:solidFill>
+      <a:ln w="9525">
+        <a:solidFill>
+          <a:schemeClr val="tx1">
+            <a:lumMod val="65000"/>
+            <a:lumOff val="35000"/>
+          </a:schemeClr>
+        </a:solidFill>
+      </a:ln>
+    </cs:spPr>
+  </cs:downBar>
+  <cs:dropLine>
+    <cs:lnRef idx="0"/>
+    <cs:fillRef idx="0"/>
+    <cs:effectRef idx="0"/>
+    <cs:fontRef idx="minor">
+      <a:schemeClr val="tx1"/>
+    </cs:fontRef>
+    <cs:spPr>
+      <a:ln w="9525" cap="flat" cmpd="sng" algn="ctr">
+        <a:solidFill>
+          <a:schemeClr val="tx1">
+            <a:lumMod val="35000"/>
+            <a:lumOff val="65000"/>
+          </a:schemeClr>
+        </a:solidFill>
+        <a:round/>
+      </a:ln>
+    </cs:spPr>
+  </cs:dropLine>
+  <cs:errorBar>
+    <cs:lnRef idx="0"/>
+    <cs:fillRef idx="0"/>
+    <cs:effectRef idx="0"/>
+    <cs:fontRef idx="minor">
+      <a:schemeClr val="tx1"/>
+    </cs:fontRef>
+    <cs:spPr>
+      <a:ln w="9525" cap="flat" cmpd="sng" algn="ctr">
+        <a:solidFill>
+          <a:schemeClr val="tx1">
+            <a:lumMod val="65000"/>
+            <a:lumOff val="35000"/>
+          </a:schemeClr>
+        </a:solidFill>
+        <a:round/>
+      </a:ln>
+    </cs:spPr>
+  </cs:errorBar>
+  <cs:floor>
+    <cs:lnRef idx="0"/>
+    <cs:fillRef idx="0"/>
+    <cs:effectRef idx="0"/>
+    <cs:fontRef idx="minor">
+      <a:schemeClr val="lt1"/>
+    </cs:fontRef>
+  </cs:floor>
+  <cs:gridlineMajor>
+    <cs:lnRef idx="0"/>
+    <cs:fillRef idx="0"/>
+    <cs:effectRef idx="0"/>
+    <cs:fontRef idx="minor">
+      <a:schemeClr val="tx1"/>
+    </cs:fontRef>
+    <cs:spPr>
+      <a:ln w="9525" cap="flat" cmpd="sng" algn="ctr">
+        <a:solidFill>
+          <a:schemeClr val="tx1">
+            <a:lumMod val="15000"/>
+            <a:lumOff val="85000"/>
+          </a:schemeClr>
+        </a:solidFill>
+        <a:round/>
+      </a:ln>
+    </cs:spPr>
+  </cs:gridlineMajor>
+  <cs:gridlineMinor>
+    <cs:lnRef idx="0"/>
+    <cs:fillRef idx="0"/>
+    <cs:effectRef idx="0"/>
+    <cs:fontRef idx="minor">
+      <a:schemeClr val="tx1"/>
+    </cs:fontRef>
+    <cs:spPr>
+      <a:ln w="9525" cap="flat" cmpd="sng" algn="ctr">
+        <a:solidFill>
+          <a:schemeClr val="tx1">
+            <a:lumMod val="5000"/>
+            <a:lumOff val="95000"/>
+          </a:schemeClr>
+        </a:solidFill>
+        <a:round/>
+      </a:ln>
+    </cs:spPr>
+  </cs:gridlineMinor>
+  <cs:hiLoLine>
+    <cs:lnRef idx="0"/>
+    <cs:fillRef idx="0"/>
+    <cs:effectRef idx="0"/>
+    <cs:fontRef idx="minor">
+      <a:schemeClr val="tx1"/>
+    </cs:fontRef>
+    <cs:spPr>
+      <a:ln w="9525" cap="flat" cmpd="sng" algn="ctr">
+        <a:solidFill>
+          <a:schemeClr val="tx1">
+            <a:lumMod val="75000"/>
+            <a:lumOff val="25000"/>
+          </a:schemeClr>
+        </a:solidFill>
+        <a:round/>
+      </a:ln>
+    </cs:spPr>
+  </cs:hiLoLine>
+  <cs:leaderLine>
+    <cs:lnRef idx="0"/>
+    <cs:fillRef idx="0"/>
+    <cs:effectRef idx="0"/>
+    <cs:fontRef idx="minor">
+      <a:schemeClr val="tx1"/>
+    </cs:fontRef>
+    <cs:spPr>
+      <a:ln w="9525" cap="flat" cmpd="sng" algn="ctr">
+        <a:solidFill>
+          <a:schemeClr val="tx1">
+            <a:lumMod val="35000"/>
+            <a:lumOff val="65000"/>
+          </a:schemeClr>
+        </a:solidFill>
+        <a:round/>
+      </a:ln>
+    </cs:spPr>
+  </cs:leaderLine>
+  <cs:legend>
+    <cs:lnRef idx="0"/>
+    <cs:fillRef idx="0"/>
+    <cs:effectRef idx="0"/>
+    <cs:fontRef idx="minor">
+      <a:schemeClr val="tx1">
+        <a:lumMod val="65000"/>
+        <a:lumOff val="35000"/>
+      </a:schemeClr>
+    </cs:fontRef>
+    <cs:defRPr sz="900" kern="1200"/>
+  </cs:legend>
+  <cs:plotArea>
+    <cs:lnRef idx="0"/>
+    <cs:fillRef idx="0"/>
+    <cs:effectRef idx="0"/>
+    <cs:fontRef idx="minor">
+      <a:schemeClr val="lt1"/>
+    </cs:fontRef>
+  </cs:plotArea>
+  <cs:plotArea3D>
+    <cs:lnRef idx="0"/>
+    <cs:fillRef idx="0"/>
+    <cs:effectRef idx="0"/>
+    <cs:fontRef idx="minor">
+      <a:schemeClr val="lt1"/>
+    </cs:fontRef>
+  </cs:plotArea3D>
+  <cs:seriesAxis>
+    <cs:lnRef idx="0"/>
+    <cs:fillRef idx="0"/>
+    <cs:effectRef idx="0"/>
+    <cs:fontRef idx="minor">
+      <a:schemeClr val="tx1">
+        <a:lumMod val="65000"/>
+        <a:lumOff val="35000"/>
+      </a:schemeClr>
+    </cs:fontRef>
+    <cs:spPr>
+      <a:ln w="12700" cap="flat" cmpd="sng" algn="ctr">
+        <a:solidFill>
+          <a:schemeClr val="tx1">
+            <a:lumMod val="15000"/>
+            <a:lumOff val="85000"/>
+          </a:schemeClr>
+        </a:solidFill>
+        <a:round/>
+      </a:ln>
+    </cs:spPr>
+    <cs:defRPr sz="900" kern="1200"/>
+  </cs:seriesAxis>
+  <cs:seriesLine>
+    <cs:lnRef idx="0"/>
+    <cs:fillRef idx="0"/>
+    <cs:effectRef idx="0"/>
+    <cs:fontRef idx="minor">
+      <a:schemeClr val="tx1"/>
+    </cs:fontRef>
+    <cs:spPr>
+      <a:ln w="9525" cap="flat" cmpd="sng" algn="ctr">
+        <a:solidFill>
+          <a:schemeClr val="tx1">
+            <a:lumMod val="35000"/>
+            <a:lumOff val="65000"/>
+          </a:schemeClr>
+        </a:solidFill>
+        <a:round/>
+      </a:ln>
+    </cs:spPr>
+  </cs:seriesLine>
+  <cs:title>
+    <cs:lnRef idx="0"/>
+    <cs:fillRef idx="0"/>
+    <cs:effectRef idx="0"/>
+    <cs:fontRef idx="minor">
+      <a:schemeClr val="tx1">
+        <a:lumMod val="65000"/>
+        <a:lumOff val="35000"/>
+      </a:schemeClr>
+    </cs:fontRef>
+    <cs:defRPr sz="1600" b="1" kern="1200" baseline="0"/>
+  </cs:title>
+  <cs:trendline>
+    <cs:lnRef idx="0">
+      <cs:styleClr val="auto"/>
+    </cs:lnRef>
+    <cs:fillRef idx="0"/>
+    <cs:effectRef idx="0"/>
+    <cs:fontRef idx="minor">
+      <a:schemeClr val="lt1"/>
+    </cs:fontRef>
+    <cs:spPr>
+      <a:ln w="19050" cap="rnd">
+        <a:solidFill>
+          <a:schemeClr val="phClr"/>
+        </a:solidFill>
+      </a:ln>
+    </cs:spPr>
+  </cs:trendline>
+  <cs:trendlineLabel>
+    <cs:lnRef idx="0"/>
+    <cs:fillRef idx="0"/>
+    <cs:effectRef idx="0"/>
+    <cs:fontRef idx="minor">
+      <a:schemeClr val="tx1">
+        <a:lumMod val="65000"/>
+        <a:lumOff val="35000"/>
+      </a:schemeClr>
+    </cs:fontRef>
+    <cs:defRPr sz="900" kern="1200"/>
+  </cs:trendlineLabel>
+  <cs:upBar>
+    <cs:lnRef idx="0"/>
+    <cs:fillRef idx="0"/>
+    <cs:effectRef idx="0"/>
+    <cs:fontRef idx="minor">
+      <a:schemeClr val="dk1"/>
+    </cs:fontRef>
+    <cs:spPr>
+      <a:solidFill>
+        <a:schemeClr val="lt1"/>
+      </a:solidFill>
+      <a:ln w="9525">
+        <a:solidFill>
+          <a:schemeClr val="tx1">
+            <a:lumMod val="15000"/>
+            <a:lumOff val="85000"/>
+          </a:schemeClr>
+        </a:solidFill>
+      </a:ln>
+    </cs:spPr>
+  </cs:upBar>
+  <cs:valueAxis>
+    <cs:lnRef idx="0"/>
+    <cs:fillRef idx="0"/>
+    <cs:effectRef idx="0"/>
+    <cs:fontRef idx="minor">
+      <a:schemeClr val="tx1">
+        <a:lumMod val="65000"/>
+        <a:lumOff val="35000"/>
+      </a:schemeClr>
+    </cs:fontRef>
+    <cs:defRPr sz="900" kern="1200"/>
+  </cs:valueAxis>
+  <cs:wall>
+    <cs:lnRef idx="0"/>
+    <cs:fillRef idx="0"/>
+    <cs:effectRef idx="0"/>
+    <cs:fontRef idx="minor">
+      <a:schemeClr val="lt1"/>
+    </cs:fontRef>
   </cs:wall>
 </cs:chartStyle>
 </file>

</xml_diff>